<commit_message>
sleeping / waiting, configured sub-topologies
</commit_message>
<xml_diff>
--- a/documentation/guidelines.docx
+++ b/documentation/guidelines.docx
@@ -27,7 +27,7 @@
           <w:bCs/>
           <w:sz w:val="36"/>
           <w:szCs w:val="36"/>
-          <w:lang w:eastAsia="de-DE"/>
+          <w:lang w:val="en-US" w:eastAsia="de-DE"/>
         </w:rPr>
       </w:pPr>
       <w:r>
@@ -37,81 +37,9 @@
           <w:bCs/>
           <w:sz w:val="36"/>
           <w:szCs w:val="36"/>
-          <w:lang w:eastAsia="de-DE"/>
-        </w:rPr>
-        <w:t xml:space="preserve">Storm </w:t>
-      </w:r>
-      <w:proofErr w:type="spellStart"/>
-      <w:r>
-        <w:rPr>
-          <w:rFonts w:ascii="Times New Roman" w:eastAsia="Times New Roman" w:hAnsi="Times New Roman" w:cs="Times New Roman"/>
-          <w:b/>
-          <w:bCs/>
-          <w:sz w:val="36"/>
-          <w:szCs w:val="36"/>
-          <w:lang w:eastAsia="de-DE"/>
-        </w:rPr>
-        <w:t>executors</w:t>
-      </w:r>
-      <w:proofErr w:type="spellEnd"/>
-      <w:r>
-        <w:rPr>
-          <w:rFonts w:ascii="Times New Roman" w:eastAsia="Times New Roman" w:hAnsi="Times New Roman" w:cs="Times New Roman"/>
-          <w:b/>
-          <w:bCs/>
-          <w:sz w:val="36"/>
-          <w:szCs w:val="36"/>
-          <w:lang w:eastAsia="de-DE"/>
-        </w:rPr>
-        <w:t xml:space="preserve"> (</w:t>
-      </w:r>
-      <w:proofErr w:type="spellStart"/>
-      <w:r>
-        <w:rPr>
-          <w:rFonts w:ascii="Times New Roman" w:eastAsia="Times New Roman" w:hAnsi="Times New Roman" w:cs="Times New Roman"/>
-          <w:b/>
-          <w:bCs/>
-          <w:sz w:val="36"/>
-          <w:szCs w:val="36"/>
-          <w:lang w:eastAsia="de-DE"/>
-        </w:rPr>
-        <w:t>Bolts</w:t>
-      </w:r>
-      <w:proofErr w:type="spellEnd"/>
-      <w:r>
-        <w:rPr>
-          <w:rFonts w:ascii="Times New Roman" w:eastAsia="Times New Roman" w:hAnsi="Times New Roman" w:cs="Times New Roman"/>
-          <w:b/>
-          <w:bCs/>
-          <w:sz w:val="36"/>
-          <w:szCs w:val="36"/>
-          <w:lang w:eastAsia="de-DE"/>
-        </w:rPr>
-        <w:t xml:space="preserve">, </w:t>
-      </w:r>
-      <w:proofErr w:type="spellStart"/>
-      <w:r>
-        <w:rPr>
-          <w:rFonts w:ascii="Times New Roman" w:eastAsia="Times New Roman" w:hAnsi="Times New Roman" w:cs="Times New Roman"/>
-          <w:b/>
-          <w:bCs/>
-          <w:sz w:val="36"/>
-          <w:szCs w:val="36"/>
-          <w:lang w:eastAsia="de-DE"/>
-        </w:rPr>
-        <w:t>Spouts</w:t>
-      </w:r>
-      <w:proofErr w:type="spellEnd"/>
-      <w:r>
-        <w:rPr>
-          <w:rFonts w:ascii="Times New Roman" w:eastAsia="Times New Roman" w:hAnsi="Times New Roman" w:cs="Times New Roman"/>
-          <w:b/>
-          <w:bCs/>
-          <w:sz w:val="36"/>
-          <w:szCs w:val="36"/>
-          <w:lang w:eastAsia="de-DE"/>
-        </w:rPr>
-        <w:t>)</w:t>
+          <w:lang w:val="en-US" w:eastAsia="de-DE"/>
+        </w:rPr>
+        <w:t>Storm executors (Bolts, Spouts)</w:t>
       </w:r>
     </w:p>
     <w:p>
@@ -963,7 +891,17 @@
           <w:szCs w:val="24"/>
           <w:lang w:val="en-US" w:eastAsia="de-DE"/>
         </w:rPr>
-        <w:t xml:space="preserve"> which receives the event. To avoid that subclasses disable already implemented shutdown steps, </w:t>
+        <w:t xml:space="preserve"> which receives the event. To avoid </w:t>
+      </w:r>
+      <w:r>
+        <w:rPr>
+          <w:rFonts w:ascii="Times New Roman" w:eastAsia="Times New Roman" w:hAnsi="Times New Roman" w:cs="Times New Roman"/>
+          <w:sz w:val="24"/>
+          <w:szCs w:val="24"/>
+          <w:lang w:val="en-US" w:eastAsia="de-DE"/>
+        </w:rPr>
+        <w:lastRenderedPageBreak/>
+        <w:t xml:space="preserve">that subclasses disable already implemented shutdown steps, </w:t>
       </w:r>
       <w:proofErr w:type="spellStart"/>
       <w:r>
@@ -1306,7 +1244,6 @@
           <w:szCs w:val="24"/>
           <w:lang w:val="en-US" w:eastAsia="de-DE"/>
         </w:rPr>
-        <w:lastRenderedPageBreak/>
         <w:t xml:space="preserve">Source (refining </w:t>
       </w:r>
       <w:proofErr w:type="spellStart"/>
@@ -2382,6 +2319,7 @@
           <w:szCs w:val="20"/>
           <w:lang w:val="en-US" w:eastAsia="de-DE"/>
         </w:rPr>
+        <w:lastRenderedPageBreak/>
         <w:t>config.put</w:t>
       </w:r>
       <w:proofErr w:type="spellEnd"/>
@@ -2985,6 +2923,15 @@
         </w:rPr>
         <w:t>Algorithms are typically not serialized, so arbitrary Java code can be used.</w:t>
       </w:r>
+      <w:r>
+        <w:rPr>
+          <w:rFonts w:ascii="Times New Roman" w:eastAsia="Times New Roman" w:hAnsi="Times New Roman" w:cs="Times New Roman"/>
+          <w:sz w:val="24"/>
+          <w:szCs w:val="24"/>
+          <w:lang w:val="en-US" w:eastAsia="de-DE"/>
+        </w:rPr>
+        <w:t xml:space="preserve"> If state transfer during re-parallelization is important, please consider the rules for Bolts/Spouts.</w:t>
+      </w:r>
     </w:p>
     <w:p>
       <w:pPr>
@@ -3008,7 +2955,27 @@
           <w:szCs w:val="24"/>
           <w:lang w:val="en-US" w:eastAsia="de-DE"/>
         </w:rPr>
-        <w:t xml:space="preserve">Algorithms have a common as well as a pipeline specific interface and must implement both. Akin to Storm executors, no functional code except for initialization shall be carried out in the constructors. Specific methods called by the generated Bolts are provided, which shall be </w:t>
+        <w:t xml:space="preserve">Algorithms have a common as well as a pipeline specific interface and must </w:t>
+      </w:r>
+      <w:proofErr w:type="gramStart"/>
+      <w:r>
+        <w:rPr>
+          <w:rFonts w:ascii="Times New Roman" w:eastAsia="Times New Roman" w:hAnsi="Times New Roman" w:cs="Times New Roman"/>
+          <w:sz w:val="24"/>
+          <w:szCs w:val="24"/>
+          <w:lang w:val="en-US" w:eastAsia="de-DE"/>
+        </w:rPr>
+        <w:t>implement</w:t>
+      </w:r>
+      <w:proofErr w:type="gramEnd"/>
+      <w:r>
+        <w:rPr>
+          <w:rFonts w:ascii="Times New Roman" w:eastAsia="Times New Roman" w:hAnsi="Times New Roman" w:cs="Times New Roman"/>
+          <w:sz w:val="24"/>
+          <w:szCs w:val="24"/>
+          <w:lang w:val="en-US" w:eastAsia="de-DE"/>
+        </w:rPr>
+        <w:t xml:space="preserve"> both. Akin to Storm executors, no functional code except for initialization shall be carried out in the constructors. Specific methods called by the generated Bolts are provided, which shall be </w:t>
       </w:r>
       <w:proofErr w:type="spellStart"/>
       <w:r>
@@ -3430,6 +3397,7 @@
           <w:sz w:val="20"/>
           <w:lang w:val="en-US" w:eastAsia="de-DE"/>
         </w:rPr>
+        <w:lastRenderedPageBreak/>
         <w:t>StormCommons</w:t>
       </w:r>
       <w:proofErr w:type="spellEnd"/>
@@ -3797,7 +3765,7 @@
           <w:szCs w:val="24"/>
           <w:lang w:val="en-US" w:eastAsia="de-DE"/>
         </w:rPr>
-        <w:t>Regarding state transfer, see Bolts/Spouts.</w:t>
+        <w:t>Please do not delay the response of an algorithm, e.g., by waiting or sleeping for certain data as this increases the response time and affects the response time, latency and capacity / load measurements of Storm and the infrastructure. In extreme cases, you may accidentally cause runtime adaptations to counter high load situations. If some form of timed synchronization by sleeping / waiting is needed, sleep / wait at maximum for the average response time that the algorithm would take for processing and if the synchronization condition is not met, indicate that the algorithm returns no result, i.e., fraction the sleeping / waiting by non-productive executions.</w:t>
       </w:r>
     </w:p>
     <w:p>
@@ -3844,6 +3812,15 @@
           <w:lang w:val="en-US" w:eastAsia="de-DE"/>
         </w:rPr>
         <w:t xml:space="preserve">A sub-topology represents an algorithm implementation, requires distributed computation over Storm and shall be considered in the main pipeline a single unit. The single unit notion is in particular important for switching among algorithm, as a sub-topology will always be subject to switching as a whole. </w:t>
+      </w:r>
+      <w:r>
+        <w:rPr>
+          <w:rFonts w:ascii="Times New Roman" w:eastAsia="Times New Roman" w:hAnsi="Times New Roman" w:cs="Times New Roman"/>
+          <w:sz w:val="24"/>
+          <w:szCs w:val="24"/>
+          <w:lang w:val="en-US" w:eastAsia="de-DE"/>
+        </w:rPr>
+        <w:t>Please avoid programmed (legacy) sub-topologies and model sub-topologies as re-usable sub-pipelines in the configuration adding them as an algorithm to the respective algorithm families.</w:t>
       </w:r>
     </w:p>
     <w:p>
@@ -4288,6 +4265,7 @@
           <w:szCs w:val="24"/>
           <w:lang w:val="en-US" w:eastAsia="de-DE"/>
         </w:rPr>
+        <w:lastRenderedPageBreak/>
         <w:t xml:space="preserve">Sources and sinks have a common as well as a pipeline specific interface and must implement both. Akin to Storm executors, no functional code except for initialization shall be carried out in the constructors. Specific methods called by the Data Management Layer upon starting or shutting down a pipeline are provided, which shall be overridden. </w:t>
       </w:r>
     </w:p>
@@ -4738,7 +4716,86 @@
           <w:szCs w:val="24"/>
           <w:lang w:val="en-US" w:eastAsia="de-DE"/>
         </w:rPr>
-        <w:t>Regarding state transfer, see Bolts/Spouts.</w:t>
+        <w:t>Regarding state transfer, see Bolts/Spouts</w:t>
+      </w:r>
+      <w:r>
+        <w:rPr>
+          <w:rFonts w:ascii="Times New Roman" w:eastAsia="Times New Roman" w:hAnsi="Times New Roman" w:cs="Times New Roman"/>
+          <w:sz w:val="24"/>
+          <w:szCs w:val="24"/>
+          <w:lang w:val="en-US" w:eastAsia="de-DE"/>
+        </w:rPr>
+        <w:t xml:space="preserve"> and algorithms</w:t>
+      </w:r>
+      <w:r>
+        <w:rPr>
+          <w:rFonts w:ascii="Times New Roman" w:eastAsia="Times New Roman" w:hAnsi="Times New Roman" w:cs="Times New Roman"/>
+          <w:sz w:val="24"/>
+          <w:szCs w:val="24"/>
+          <w:lang w:val="en-US" w:eastAsia="de-DE"/>
+        </w:rPr>
+        <w:t>.</w:t>
+      </w:r>
+    </w:p>
+    <w:p>
+      <w:pPr>
+        <w:numPr>
+          <w:ilvl w:val="0"/>
+          <w:numId w:val="4"/>
+        </w:numPr>
+        <w:spacing w:before="100" w:beforeAutospacing="1" w:after="100" w:afterAutospacing="1" w:line="240" w:lineRule="auto"/>
+        <w:jc w:val="both"/>
+        <w:rPr>
+          <w:rFonts w:ascii="Times New Roman" w:eastAsia="Times New Roman" w:hAnsi="Times New Roman" w:cs="Times New Roman"/>
+          <w:sz w:val="24"/>
+          <w:szCs w:val="24"/>
+          <w:lang w:val="en-US" w:eastAsia="de-DE"/>
+        </w:rPr>
+      </w:pPr>
+      <w:r>
+        <w:rPr>
+          <w:rFonts w:ascii="Times New Roman" w:eastAsia="Times New Roman" w:hAnsi="Times New Roman" w:cs="Times New Roman"/>
+          <w:sz w:val="24"/>
+          <w:szCs w:val="24"/>
+          <w:lang w:val="en-US" w:eastAsia="de-DE"/>
+        </w:rPr>
+        <w:t>Please do not delay the response of a source / sink by sleeping / waiting for the same reasons</w:t>
+      </w:r>
+      <w:r>
+        <w:rPr>
+          <w:rFonts w:ascii="Times New Roman" w:eastAsia="Times New Roman" w:hAnsi="Times New Roman" w:cs="Times New Roman"/>
+          <w:sz w:val="24"/>
+          <w:szCs w:val="24"/>
+          <w:lang w:val="en-US" w:eastAsia="de-DE"/>
+        </w:rPr>
+        <w:t xml:space="preserve"> as</w:t>
+      </w:r>
+      <w:r>
+        <w:rPr>
+          <w:rFonts w:ascii="Times New Roman" w:eastAsia="Times New Roman" w:hAnsi="Times New Roman" w:cs="Times New Roman"/>
+          <w:sz w:val="24"/>
+          <w:szCs w:val="24"/>
+          <w:lang w:val="en-US" w:eastAsia="de-DE"/>
+        </w:rPr>
+        <w:t xml:space="preserve"> this </w:t>
+      </w:r>
+      <w:r>
+        <w:rPr>
+          <w:rFonts w:ascii="Times New Roman" w:eastAsia="Times New Roman" w:hAnsi="Times New Roman" w:cs="Times New Roman"/>
+          <w:sz w:val="24"/>
+          <w:szCs w:val="24"/>
+          <w:lang w:val="en-US" w:eastAsia="de-DE"/>
+        </w:rPr>
+        <w:t xml:space="preserve">increases the response time / latency and </w:t>
+      </w:r>
+      <w:r>
+        <w:rPr>
+          <w:rFonts w:ascii="Times New Roman" w:eastAsia="Times New Roman" w:hAnsi="Times New Roman" w:cs="Times New Roman"/>
+          <w:sz w:val="24"/>
+          <w:szCs w:val="24"/>
+          <w:lang w:val="en-US" w:eastAsia="de-DE"/>
+        </w:rPr>
+        <w:t>may accidentally affect runtime measurements and cause unintended runtime adaptations. As for algorithms, please consider fractioned sleeping / waiting.</w:t>
       </w:r>
     </w:p>
     <w:p>
@@ -4804,7 +4861,17 @@
           <w:szCs w:val="24"/>
           <w:lang w:val="en-US" w:eastAsia="de-DE"/>
         </w:rPr>
-        <w:t xml:space="preserve">), for which it is currently unclear whether we can grid of it again. </w:t>
+        <w:t xml:space="preserve">), for which it is currently unclear whether we can </w:t>
+      </w:r>
+      <w:r>
+        <w:rPr>
+          <w:rFonts w:ascii="Times New Roman" w:eastAsia="Times New Roman" w:hAnsi="Times New Roman" w:cs="Times New Roman"/>
+          <w:sz w:val="24"/>
+          <w:szCs w:val="24"/>
+          <w:lang w:val="en-US" w:eastAsia="de-DE"/>
+        </w:rPr>
+        <w:lastRenderedPageBreak/>
+        <w:t xml:space="preserve">grid of it again. </w:t>
       </w:r>
       <w:proofErr w:type="spellStart"/>
       <w:proofErr w:type="gramStart"/>

</xml_diff>

<commit_message>
allowing a local override of pipeline options for experiments
</commit_message>
<xml_diff>
--- a/documentation/guidelines.docx
+++ b/documentation/guidelines.docx
@@ -125,7 +125,27 @@
           <w:szCs w:val="24"/>
           <w:lang w:val="en-US" w:eastAsia="de-DE"/>
         </w:rPr>
-        <w:t>Storm hint: Spouts that do not emit data shall at least sleep(1) to reduce CPU load.</w:t>
+        <w:t xml:space="preserve">Storm hint: Spouts that do not emit data shall at least </w:t>
+      </w:r>
+      <w:proofErr w:type="gramStart"/>
+      <w:r>
+        <w:rPr>
+          <w:rFonts w:ascii="Times New Roman" w:eastAsia="Times New Roman" w:hAnsi="Times New Roman" w:cs="Times New Roman"/>
+          <w:sz w:val="24"/>
+          <w:szCs w:val="24"/>
+          <w:lang w:val="en-US" w:eastAsia="de-DE"/>
+        </w:rPr>
+        <w:t>sleep(</w:t>
+      </w:r>
+      <w:proofErr w:type="gramEnd"/>
+      <w:r>
+        <w:rPr>
+          <w:rFonts w:ascii="Times New Roman" w:eastAsia="Times New Roman" w:hAnsi="Times New Roman" w:cs="Times New Roman"/>
+          <w:sz w:val="24"/>
+          <w:szCs w:val="24"/>
+          <w:lang w:val="en-US" w:eastAsia="de-DE"/>
+        </w:rPr>
+        <w:t>1) to reduce CPU load.</w:t>
       </w:r>
     </w:p>
     <w:p>
@@ -150,7 +170,47 @@
           <w:szCs w:val="24"/>
           <w:lang w:val="en-US" w:eastAsia="de-DE"/>
         </w:rPr>
-        <w:t xml:space="preserve">Storm executors must be serializable (through Java POJO or Kryo) in order to enable distribution. Check attributes whether they are serializable (writing through an ObjectOutputStream can help detecting problems) and if attributes are ultimately not used, mark them with the modifier </w:t>
+        <w:t xml:space="preserve">Storm executors must be serializable (through Java POJO or </w:t>
+      </w:r>
+      <w:proofErr w:type="spellStart"/>
+      <w:r>
+        <w:rPr>
+          <w:rFonts w:ascii="Times New Roman" w:eastAsia="Times New Roman" w:hAnsi="Times New Roman" w:cs="Times New Roman"/>
+          <w:sz w:val="24"/>
+          <w:szCs w:val="24"/>
+          <w:lang w:val="en-US" w:eastAsia="de-DE"/>
+        </w:rPr>
+        <w:t>Kryo</w:t>
+      </w:r>
+      <w:proofErr w:type="spellEnd"/>
+      <w:r>
+        <w:rPr>
+          <w:rFonts w:ascii="Times New Roman" w:eastAsia="Times New Roman" w:hAnsi="Times New Roman" w:cs="Times New Roman"/>
+          <w:sz w:val="24"/>
+          <w:szCs w:val="24"/>
+          <w:lang w:val="en-US" w:eastAsia="de-DE"/>
+        </w:rPr>
+        <w:t xml:space="preserve">) in order to enable distribution. Check attributes whether they are serializable (writing through an </w:t>
+      </w:r>
+      <w:proofErr w:type="spellStart"/>
+      <w:r>
+        <w:rPr>
+          <w:rFonts w:ascii="Times New Roman" w:eastAsia="Times New Roman" w:hAnsi="Times New Roman" w:cs="Times New Roman"/>
+          <w:sz w:val="24"/>
+          <w:szCs w:val="24"/>
+          <w:lang w:val="en-US" w:eastAsia="de-DE"/>
+        </w:rPr>
+        <w:t>ObjectOutputStream</w:t>
+      </w:r>
+      <w:proofErr w:type="spellEnd"/>
+      <w:r>
+        <w:rPr>
+          <w:rFonts w:ascii="Times New Roman" w:eastAsia="Times New Roman" w:hAnsi="Times New Roman" w:cs="Times New Roman"/>
+          <w:sz w:val="24"/>
+          <w:szCs w:val="24"/>
+          <w:lang w:val="en-US" w:eastAsia="de-DE"/>
+        </w:rPr>
+        <w:t xml:space="preserve"> can help detecting problems) and if attributes are ultimately not used, mark them with the modifier </w:t>
       </w:r>
       <w:r>
         <w:rPr>
@@ -179,7 +239,147 @@
           <w:szCs w:val="24"/>
           <w:lang w:eastAsia="de-DE"/>
         </w:rPr>
-        <w:t>QM algorithms are declared as transient during code generation.</w:t>
+        <w:t xml:space="preserve">QM </w:t>
+      </w:r>
+      <w:proofErr w:type="spellStart"/>
+      <w:r>
+        <w:rPr>
+          <w:rFonts w:ascii="Times New Roman" w:eastAsia="Times New Roman" w:hAnsi="Times New Roman" w:cs="Times New Roman"/>
+          <w:sz w:val="24"/>
+          <w:szCs w:val="24"/>
+          <w:lang w:eastAsia="de-DE"/>
+        </w:rPr>
+        <w:t>algorithms</w:t>
+      </w:r>
+      <w:proofErr w:type="spellEnd"/>
+      <w:r>
+        <w:rPr>
+          <w:rFonts w:ascii="Times New Roman" w:eastAsia="Times New Roman" w:hAnsi="Times New Roman" w:cs="Times New Roman"/>
+          <w:sz w:val="24"/>
+          <w:szCs w:val="24"/>
+          <w:lang w:eastAsia="de-DE"/>
+        </w:rPr>
+        <w:t xml:space="preserve"> </w:t>
+      </w:r>
+      <w:proofErr w:type="spellStart"/>
+      <w:r>
+        <w:rPr>
+          <w:rFonts w:ascii="Times New Roman" w:eastAsia="Times New Roman" w:hAnsi="Times New Roman" w:cs="Times New Roman"/>
+          <w:sz w:val="24"/>
+          <w:szCs w:val="24"/>
+          <w:lang w:eastAsia="de-DE"/>
+        </w:rPr>
+        <w:t>are</w:t>
+      </w:r>
+      <w:proofErr w:type="spellEnd"/>
+      <w:r>
+        <w:rPr>
+          <w:rFonts w:ascii="Times New Roman" w:eastAsia="Times New Roman" w:hAnsi="Times New Roman" w:cs="Times New Roman"/>
+          <w:sz w:val="24"/>
+          <w:szCs w:val="24"/>
+          <w:lang w:eastAsia="de-DE"/>
+        </w:rPr>
+        <w:t xml:space="preserve"> </w:t>
+      </w:r>
+      <w:proofErr w:type="spellStart"/>
+      <w:r>
+        <w:rPr>
+          <w:rFonts w:ascii="Times New Roman" w:eastAsia="Times New Roman" w:hAnsi="Times New Roman" w:cs="Times New Roman"/>
+          <w:sz w:val="24"/>
+          <w:szCs w:val="24"/>
+          <w:lang w:eastAsia="de-DE"/>
+        </w:rPr>
+        <w:t>declared</w:t>
+      </w:r>
+      <w:proofErr w:type="spellEnd"/>
+      <w:r>
+        <w:rPr>
+          <w:rFonts w:ascii="Times New Roman" w:eastAsia="Times New Roman" w:hAnsi="Times New Roman" w:cs="Times New Roman"/>
+          <w:sz w:val="24"/>
+          <w:szCs w:val="24"/>
+          <w:lang w:eastAsia="de-DE"/>
+        </w:rPr>
+        <w:t xml:space="preserve"> </w:t>
+      </w:r>
+      <w:proofErr w:type="spellStart"/>
+      <w:r>
+        <w:rPr>
+          <w:rFonts w:ascii="Times New Roman" w:eastAsia="Times New Roman" w:hAnsi="Times New Roman" w:cs="Times New Roman"/>
+          <w:sz w:val="24"/>
+          <w:szCs w:val="24"/>
+          <w:lang w:eastAsia="de-DE"/>
+        </w:rPr>
+        <w:t>as</w:t>
+      </w:r>
+      <w:proofErr w:type="spellEnd"/>
+      <w:r>
+        <w:rPr>
+          <w:rFonts w:ascii="Times New Roman" w:eastAsia="Times New Roman" w:hAnsi="Times New Roman" w:cs="Times New Roman"/>
+          <w:sz w:val="24"/>
+          <w:szCs w:val="24"/>
+          <w:lang w:eastAsia="de-DE"/>
+        </w:rPr>
+        <w:t xml:space="preserve"> transient </w:t>
+      </w:r>
+      <w:proofErr w:type="spellStart"/>
+      <w:r>
+        <w:rPr>
+          <w:rFonts w:ascii="Times New Roman" w:eastAsia="Times New Roman" w:hAnsi="Times New Roman" w:cs="Times New Roman"/>
+          <w:sz w:val="24"/>
+          <w:szCs w:val="24"/>
+          <w:lang w:eastAsia="de-DE"/>
+        </w:rPr>
+        <w:t>during</w:t>
+      </w:r>
+      <w:proofErr w:type="spellEnd"/>
+      <w:r>
+        <w:rPr>
+          <w:rFonts w:ascii="Times New Roman" w:eastAsia="Times New Roman" w:hAnsi="Times New Roman" w:cs="Times New Roman"/>
+          <w:sz w:val="24"/>
+          <w:szCs w:val="24"/>
+          <w:lang w:eastAsia="de-DE"/>
+        </w:rPr>
+        <w:t xml:space="preserve"> </w:t>
+      </w:r>
+      <w:proofErr w:type="spellStart"/>
+      <w:r>
+        <w:rPr>
+          <w:rFonts w:ascii="Times New Roman" w:eastAsia="Times New Roman" w:hAnsi="Times New Roman" w:cs="Times New Roman"/>
+          <w:sz w:val="24"/>
+          <w:szCs w:val="24"/>
+          <w:lang w:eastAsia="de-DE"/>
+        </w:rPr>
+        <w:t>code</w:t>
+      </w:r>
+      <w:proofErr w:type="spellEnd"/>
+      <w:r>
+        <w:rPr>
+          <w:rFonts w:ascii="Times New Roman" w:eastAsia="Times New Roman" w:hAnsi="Times New Roman" w:cs="Times New Roman"/>
+          <w:sz w:val="24"/>
+          <w:szCs w:val="24"/>
+          <w:lang w:eastAsia="de-DE"/>
+        </w:rPr>
+        <w:t xml:space="preserve"> </w:t>
+      </w:r>
+      <w:proofErr w:type="spellStart"/>
+      <w:r>
+        <w:rPr>
+          <w:rFonts w:ascii="Times New Roman" w:eastAsia="Times New Roman" w:hAnsi="Times New Roman" w:cs="Times New Roman"/>
+          <w:sz w:val="24"/>
+          <w:szCs w:val="24"/>
+          <w:lang w:eastAsia="de-DE"/>
+        </w:rPr>
+        <w:t>generation</w:t>
+      </w:r>
+      <w:proofErr w:type="spellEnd"/>
+      <w:r>
+        <w:rPr>
+          <w:rFonts w:ascii="Times New Roman" w:eastAsia="Times New Roman" w:hAnsi="Times New Roman" w:cs="Times New Roman"/>
+          <w:sz w:val="24"/>
+          <w:szCs w:val="24"/>
+          <w:lang w:eastAsia="de-DE"/>
+        </w:rPr>
+        <w:t>.</w:t>
       </w:r>
     </w:p>
     <w:p>
@@ -249,7 +449,47 @@
           <w:szCs w:val="24"/>
           <w:lang w:val="en-US" w:eastAsia="de-DE"/>
         </w:rPr>
-        <w:t xml:space="preserve">Bolts and Spouts, please consider that only transient attributes are transferred. For allowing state transfer on algorithms, algorithms must be serializable and consider the transient modifier. If explicit control over the state transfer shall be taken, use the @Stateful class and the @PartOfState attribute annotation. @Stateful declares all non-transient attributes as part of the state unless specified differently. @PartOfState can define the integration strategy, currently </w:t>
+        <w:t>Bolts and Spouts, please consider that only transient attributes are transferred. For allowing state transfer on algorithms, algorithms must be serializable and consider the transient modifier. If explicit control over the state transfer shall be taken, use the @Stateful class and the @</w:t>
+      </w:r>
+      <w:proofErr w:type="spellStart"/>
+      <w:r>
+        <w:rPr>
+          <w:rFonts w:ascii="Times New Roman" w:eastAsia="Times New Roman" w:hAnsi="Times New Roman" w:cs="Times New Roman"/>
+          <w:sz w:val="24"/>
+          <w:szCs w:val="24"/>
+          <w:lang w:val="en-US" w:eastAsia="de-DE"/>
+        </w:rPr>
+        <w:t>PartOfState</w:t>
+      </w:r>
+      <w:proofErr w:type="spellEnd"/>
+      <w:r>
+        <w:rPr>
+          <w:rFonts w:ascii="Times New Roman" w:eastAsia="Times New Roman" w:hAnsi="Times New Roman" w:cs="Times New Roman"/>
+          <w:sz w:val="24"/>
+          <w:szCs w:val="24"/>
+          <w:lang w:val="en-US" w:eastAsia="de-DE"/>
+        </w:rPr>
+        <w:t xml:space="preserve"> attribute annotation. @Stateful declares all non-transient attributes as part of the state unless specified differently. @</w:t>
+      </w:r>
+      <w:proofErr w:type="spellStart"/>
+      <w:r>
+        <w:rPr>
+          <w:rFonts w:ascii="Times New Roman" w:eastAsia="Times New Roman" w:hAnsi="Times New Roman" w:cs="Times New Roman"/>
+          <w:sz w:val="24"/>
+          <w:szCs w:val="24"/>
+          <w:lang w:val="en-US" w:eastAsia="de-DE"/>
+        </w:rPr>
+        <w:t>PartOfState</w:t>
+      </w:r>
+      <w:proofErr w:type="spellEnd"/>
+      <w:r>
+        <w:rPr>
+          <w:rFonts w:ascii="Times New Roman" w:eastAsia="Times New Roman" w:hAnsi="Times New Roman" w:cs="Times New Roman"/>
+          <w:sz w:val="24"/>
+          <w:szCs w:val="24"/>
+          <w:lang w:val="en-US" w:eastAsia="de-DE"/>
+        </w:rPr>
+        <w:t xml:space="preserve"> can define the integration strategy, currently </w:t>
       </w:r>
     </w:p>
     <w:p>
@@ -433,7 +673,107 @@
           <w:szCs w:val="24"/>
           <w:lang w:val="en-US" w:eastAsia="de-DE"/>
         </w:rPr>
-        <w:t>Don't call functional code while building up a topology. Topology code is run once on a central machine (Nimbus), terminates and is removed from memory (in plain Storm as well as in the QM infrastructure). Keeping references to Storm executors is useless, in particular as Storm executors are (re)instantiated when a topology starts and may be distributed then through serialization so that the reference you have may work in a local test cluster but not on a real cluster. Thus, initializing parameters through calling Storm executors may lead to an effect on a local cluster but not in a real cluster. Use events there, in particular the transparent event mechanism provided by the QM StormCommons library, which allows to alternatively and transparently distribute these events through the QM event bus. Using the provided BaseSignalSpout and BaseSignalBolt requires overriding methods to call the already defined (super) methods!</w:t>
+        <w:t xml:space="preserve">Don't call functional code while building up a topology. Topology code is run once on </w:t>
+      </w:r>
+      <w:proofErr w:type="gramStart"/>
+      <w:r>
+        <w:rPr>
+          <w:rFonts w:ascii="Times New Roman" w:eastAsia="Times New Roman" w:hAnsi="Times New Roman" w:cs="Times New Roman"/>
+          <w:sz w:val="24"/>
+          <w:szCs w:val="24"/>
+          <w:lang w:val="en-US" w:eastAsia="de-DE"/>
+        </w:rPr>
+        <w:t>a</w:t>
+      </w:r>
+      <w:proofErr w:type="gramEnd"/>
+      <w:r>
+        <w:rPr>
+          <w:rFonts w:ascii="Times New Roman" w:eastAsia="Times New Roman" w:hAnsi="Times New Roman" w:cs="Times New Roman"/>
+          <w:sz w:val="24"/>
+          <w:szCs w:val="24"/>
+          <w:lang w:val="en-US" w:eastAsia="de-DE"/>
+        </w:rPr>
+        <w:t xml:space="preserve"> central machine (Nimbus), terminates and is removed from memory (in plain Storm as well as in the QM infrastructure). Keeping references to Storm executors is useless, in particular as Storm executors are (re)instantiated when a topology starts and may be distributed then through serialization so that the reference you have may work in a local test cluster but not on a real cluster. Thus, initializing parameters through calling Storm executors may lead to an effect on a local cluster but not in a real cluster. Use events there, in particular the transparent event mechanism provided by the QM </w:t>
+      </w:r>
+      <w:proofErr w:type="spellStart"/>
+      <w:r>
+        <w:rPr>
+          <w:rFonts w:ascii="Times New Roman" w:eastAsia="Times New Roman" w:hAnsi="Times New Roman" w:cs="Times New Roman"/>
+          <w:sz w:val="24"/>
+          <w:szCs w:val="24"/>
+          <w:lang w:val="en-US" w:eastAsia="de-DE"/>
+        </w:rPr>
+        <w:t>StormCommons</w:t>
+      </w:r>
+      <w:proofErr w:type="spellEnd"/>
+      <w:r>
+        <w:rPr>
+          <w:rFonts w:ascii="Times New Roman" w:eastAsia="Times New Roman" w:hAnsi="Times New Roman" w:cs="Times New Roman"/>
+          <w:sz w:val="24"/>
+          <w:szCs w:val="24"/>
+          <w:lang w:val="en-US" w:eastAsia="de-DE"/>
+        </w:rPr>
+        <w:t xml:space="preserve"> library, which allows to alternatively and transparently </w:t>
+      </w:r>
+      <w:proofErr w:type="gramStart"/>
+      <w:r>
+        <w:rPr>
+          <w:rFonts w:ascii="Times New Roman" w:eastAsia="Times New Roman" w:hAnsi="Times New Roman" w:cs="Times New Roman"/>
+          <w:sz w:val="24"/>
+          <w:szCs w:val="24"/>
+          <w:lang w:val="en-US" w:eastAsia="de-DE"/>
+        </w:rPr>
+        <w:t>distribute</w:t>
+      </w:r>
+      <w:proofErr w:type="gramEnd"/>
+      <w:r>
+        <w:rPr>
+          <w:rFonts w:ascii="Times New Roman" w:eastAsia="Times New Roman" w:hAnsi="Times New Roman" w:cs="Times New Roman"/>
+          <w:sz w:val="24"/>
+          <w:szCs w:val="24"/>
+          <w:lang w:val="en-US" w:eastAsia="de-DE"/>
+        </w:rPr>
+        <w:t xml:space="preserve"> these events through the QM event bus. Using the provided </w:t>
+      </w:r>
+      <w:proofErr w:type="spellStart"/>
+      <w:r>
+        <w:rPr>
+          <w:rFonts w:ascii="Times New Roman" w:eastAsia="Times New Roman" w:hAnsi="Times New Roman" w:cs="Times New Roman"/>
+          <w:sz w:val="24"/>
+          <w:szCs w:val="24"/>
+          <w:lang w:val="en-US" w:eastAsia="de-DE"/>
+        </w:rPr>
+        <w:t>BaseSignalSpout</w:t>
+      </w:r>
+      <w:proofErr w:type="spellEnd"/>
+      <w:r>
+        <w:rPr>
+          <w:rFonts w:ascii="Times New Roman" w:eastAsia="Times New Roman" w:hAnsi="Times New Roman" w:cs="Times New Roman"/>
+          <w:sz w:val="24"/>
+          <w:szCs w:val="24"/>
+          <w:lang w:val="en-US" w:eastAsia="de-DE"/>
+        </w:rPr>
+        <w:t xml:space="preserve"> and </w:t>
+      </w:r>
+      <w:proofErr w:type="spellStart"/>
+      <w:r>
+        <w:rPr>
+          <w:rFonts w:ascii="Times New Roman" w:eastAsia="Times New Roman" w:hAnsi="Times New Roman" w:cs="Times New Roman"/>
+          <w:sz w:val="24"/>
+          <w:szCs w:val="24"/>
+          <w:lang w:val="en-US" w:eastAsia="de-DE"/>
+        </w:rPr>
+        <w:t>BaseSignalBolt</w:t>
+      </w:r>
+      <w:proofErr w:type="spellEnd"/>
+      <w:r>
+        <w:rPr>
+          <w:rFonts w:ascii="Times New Roman" w:eastAsia="Times New Roman" w:hAnsi="Times New Roman" w:cs="Times New Roman"/>
+          <w:sz w:val="24"/>
+          <w:szCs w:val="24"/>
+          <w:lang w:val="en-US" w:eastAsia="de-DE"/>
+        </w:rPr>
+        <w:t xml:space="preserve"> requires overriding methods to call the already defined (super) methods!</w:t>
       </w:r>
     </w:p>
     <w:p>
@@ -561,8 +901,69 @@
           <w:lang w:val="en-US" w:eastAsia="de-DE"/>
         </w:rPr>
         <w:lastRenderedPageBreak/>
-        <w:t xml:space="preserve">are called during the kill process of a topology (akin to Java finalizers when the JVM is terminated by a kill signal of the operating system). Thus, the infrastructure now informs executors derived from 'BaseSignalSpout' and 'BaseSignalBolt' about an upcoming shutdown of the pipeline through signals. Akin to parameters and algorithm change, there is now a method </w:t>
-      </w:r>
+        <w:t xml:space="preserve">are called during the kill process of a topology (akin to Java </w:t>
+      </w:r>
+      <w:proofErr w:type="spellStart"/>
+      <w:r>
+        <w:rPr>
+          <w:rFonts w:ascii="Times New Roman" w:eastAsia="Times New Roman" w:hAnsi="Times New Roman" w:cs="Times New Roman"/>
+          <w:sz w:val="24"/>
+          <w:szCs w:val="24"/>
+          <w:lang w:val="en-US" w:eastAsia="de-DE"/>
+        </w:rPr>
+        <w:t>finalizers</w:t>
+      </w:r>
+      <w:proofErr w:type="spellEnd"/>
+      <w:r>
+        <w:rPr>
+          <w:rFonts w:ascii="Times New Roman" w:eastAsia="Times New Roman" w:hAnsi="Times New Roman" w:cs="Times New Roman"/>
+          <w:sz w:val="24"/>
+          <w:szCs w:val="24"/>
+          <w:lang w:val="en-US" w:eastAsia="de-DE"/>
+        </w:rPr>
+        <w:t xml:space="preserve"> when the JVM is terminated by a kill signal of the operating system). Thus, the infrastructure now informs executors derived from '</w:t>
+      </w:r>
+      <w:proofErr w:type="spellStart"/>
+      <w:r>
+        <w:rPr>
+          <w:rFonts w:ascii="Times New Roman" w:eastAsia="Times New Roman" w:hAnsi="Times New Roman" w:cs="Times New Roman"/>
+          <w:sz w:val="24"/>
+          <w:szCs w:val="24"/>
+          <w:lang w:val="en-US" w:eastAsia="de-DE"/>
+        </w:rPr>
+        <w:t>BaseSignalSpout</w:t>
+      </w:r>
+      <w:proofErr w:type="spellEnd"/>
+      <w:r>
+        <w:rPr>
+          <w:rFonts w:ascii="Times New Roman" w:eastAsia="Times New Roman" w:hAnsi="Times New Roman" w:cs="Times New Roman"/>
+          <w:sz w:val="24"/>
+          <w:szCs w:val="24"/>
+          <w:lang w:val="en-US" w:eastAsia="de-DE"/>
+        </w:rPr>
+        <w:t>' and '</w:t>
+      </w:r>
+      <w:proofErr w:type="spellStart"/>
+      <w:r>
+        <w:rPr>
+          <w:rFonts w:ascii="Times New Roman" w:eastAsia="Times New Roman" w:hAnsi="Times New Roman" w:cs="Times New Roman"/>
+          <w:sz w:val="24"/>
+          <w:szCs w:val="24"/>
+          <w:lang w:val="en-US" w:eastAsia="de-DE"/>
+        </w:rPr>
+        <w:t>BaseSignalBolt</w:t>
+      </w:r>
+      <w:proofErr w:type="spellEnd"/>
+      <w:r>
+        <w:rPr>
+          <w:rFonts w:ascii="Times New Roman" w:eastAsia="Times New Roman" w:hAnsi="Times New Roman" w:cs="Times New Roman"/>
+          <w:sz w:val="24"/>
+          <w:szCs w:val="24"/>
+          <w:lang w:val="en-US" w:eastAsia="de-DE"/>
+        </w:rPr>
+        <w:t xml:space="preserve">' about an upcoming shutdown of the pipeline through signals. Akin to parameters and algorithm change, there is now a method </w:t>
+      </w:r>
+      <w:proofErr w:type="spellStart"/>
       <w:r>
         <w:rPr>
           <w:rFonts w:ascii="Courier New" w:eastAsia="Times New Roman" w:hAnsi="Courier New" w:cs="Courier New"/>
@@ -571,6 +972,7 @@
         </w:rPr>
         <w:t>notifyShutdown</w:t>
       </w:r>
+      <w:proofErr w:type="spellEnd"/>
       <w:r>
         <w:rPr>
           <w:rFonts w:ascii="Times New Roman" w:eastAsia="Times New Roman" w:hAnsi="Times New Roman" w:cs="Times New Roman"/>
@@ -580,6 +982,7 @@
         </w:rPr>
         <w:t xml:space="preserve"> which receives the event. To avoid that subclasses disable already implemented shutdown steps, </w:t>
       </w:r>
+      <w:proofErr w:type="spellStart"/>
       <w:r>
         <w:rPr>
           <w:rFonts w:ascii="Courier New" w:eastAsia="Times New Roman" w:hAnsi="Courier New" w:cs="Courier New"/>
@@ -588,6 +991,7 @@
         </w:rPr>
         <w:t>notifyShutdown</w:t>
       </w:r>
+      <w:proofErr w:type="spellEnd"/>
       <w:r>
         <w:rPr>
           <w:rFonts w:ascii="Times New Roman" w:eastAsia="Times New Roman" w:hAnsi="Times New Roman" w:cs="Times New Roman"/>
@@ -597,6 +1001,7 @@
         </w:rPr>
         <w:t xml:space="preserve"> calls the (empty) </w:t>
       </w:r>
+      <w:proofErr w:type="spellStart"/>
       <w:r>
         <w:rPr>
           <w:rFonts w:ascii="Courier New" w:eastAsia="Times New Roman" w:hAnsi="Courier New" w:cs="Courier New"/>
@@ -605,6 +1010,7 @@
         </w:rPr>
         <w:t>prepareShutdown</w:t>
       </w:r>
+      <w:proofErr w:type="spellEnd"/>
       <w:r>
         <w:rPr>
           <w:rFonts w:ascii="Times New Roman" w:eastAsia="Times New Roman" w:hAnsi="Times New Roman" w:cs="Times New Roman"/>
@@ -637,8 +1043,49 @@
           <w:szCs w:val="24"/>
           <w:lang w:val="en-US" w:eastAsia="de-DE"/>
         </w:rPr>
-        <w:t xml:space="preserve">Bolts and spouts handling algorithm changes shall respond after successful execution to the respective signal by an AlgorithmChangedMonitoringEvent. Similarly, bolts and spouts handling a parameter change shall respond after successful execution by a ParameterChangedMonitoringEvent. </w:t>
-      </w:r>
+        <w:t xml:space="preserve">Bolts and spouts handling algorithm changes shall respond after successful execution to the respective signal by an </w:t>
+      </w:r>
+      <w:proofErr w:type="spellStart"/>
+      <w:r>
+        <w:rPr>
+          <w:rFonts w:ascii="Times New Roman" w:eastAsia="Times New Roman" w:hAnsi="Times New Roman" w:cs="Times New Roman"/>
+          <w:sz w:val="24"/>
+          <w:szCs w:val="24"/>
+          <w:lang w:val="en-US" w:eastAsia="de-DE"/>
+        </w:rPr>
+        <w:t>AlgorithmChangedMonitoringEvent</w:t>
+      </w:r>
+      <w:proofErr w:type="spellEnd"/>
+      <w:r>
+        <w:rPr>
+          <w:rFonts w:ascii="Times New Roman" w:eastAsia="Times New Roman" w:hAnsi="Times New Roman" w:cs="Times New Roman"/>
+          <w:sz w:val="24"/>
+          <w:szCs w:val="24"/>
+          <w:lang w:val="en-US" w:eastAsia="de-DE"/>
+        </w:rPr>
+        <w:t xml:space="preserve">. Similarly, bolts and spouts handling a parameter change shall respond after successful execution by a </w:t>
+      </w:r>
+      <w:proofErr w:type="spellStart"/>
+      <w:r>
+        <w:rPr>
+          <w:rFonts w:ascii="Times New Roman" w:eastAsia="Times New Roman" w:hAnsi="Times New Roman" w:cs="Times New Roman"/>
+          <w:sz w:val="24"/>
+          <w:szCs w:val="24"/>
+          <w:lang w:val="en-US" w:eastAsia="de-DE"/>
+        </w:rPr>
+        <w:t>ParameterChangedMonitoringEvent</w:t>
+      </w:r>
+      <w:proofErr w:type="spellEnd"/>
+      <w:r>
+        <w:rPr>
+          <w:rFonts w:ascii="Times New Roman" w:eastAsia="Times New Roman" w:hAnsi="Times New Roman" w:cs="Times New Roman"/>
+          <w:sz w:val="24"/>
+          <w:szCs w:val="24"/>
+          <w:lang w:val="en-US" w:eastAsia="de-DE"/>
+        </w:rPr>
+        <w:t xml:space="preserve">. </w:t>
+      </w:r>
+      <w:proofErr w:type="spellStart"/>
       <w:r>
         <w:rPr>
           <w:rFonts w:ascii="Times New Roman" w:eastAsia="Times New Roman" w:hAnsi="Times New Roman" w:cs="Times New Roman"/>
@@ -646,7 +1093,97 @@
           <w:szCs w:val="24"/>
           <w:lang w:eastAsia="de-DE"/>
         </w:rPr>
-        <w:t>This holds particularly for sub-topologies.</w:t>
+        <w:t>This</w:t>
+      </w:r>
+      <w:proofErr w:type="spellEnd"/>
+      <w:r>
+        <w:rPr>
+          <w:rFonts w:ascii="Times New Roman" w:eastAsia="Times New Roman" w:hAnsi="Times New Roman" w:cs="Times New Roman"/>
+          <w:sz w:val="24"/>
+          <w:szCs w:val="24"/>
+          <w:lang w:eastAsia="de-DE"/>
+        </w:rPr>
+        <w:t xml:space="preserve"> </w:t>
+      </w:r>
+      <w:proofErr w:type="spellStart"/>
+      <w:r>
+        <w:rPr>
+          <w:rFonts w:ascii="Times New Roman" w:eastAsia="Times New Roman" w:hAnsi="Times New Roman" w:cs="Times New Roman"/>
+          <w:sz w:val="24"/>
+          <w:szCs w:val="24"/>
+          <w:lang w:eastAsia="de-DE"/>
+        </w:rPr>
+        <w:t>holds</w:t>
+      </w:r>
+      <w:proofErr w:type="spellEnd"/>
+      <w:r>
+        <w:rPr>
+          <w:rFonts w:ascii="Times New Roman" w:eastAsia="Times New Roman" w:hAnsi="Times New Roman" w:cs="Times New Roman"/>
+          <w:sz w:val="24"/>
+          <w:szCs w:val="24"/>
+          <w:lang w:eastAsia="de-DE"/>
+        </w:rPr>
+        <w:t xml:space="preserve"> </w:t>
+      </w:r>
+      <w:proofErr w:type="spellStart"/>
+      <w:r>
+        <w:rPr>
+          <w:rFonts w:ascii="Times New Roman" w:eastAsia="Times New Roman" w:hAnsi="Times New Roman" w:cs="Times New Roman"/>
+          <w:sz w:val="24"/>
+          <w:szCs w:val="24"/>
+          <w:lang w:eastAsia="de-DE"/>
+        </w:rPr>
+        <w:t>particularly</w:t>
+      </w:r>
+      <w:proofErr w:type="spellEnd"/>
+      <w:r>
+        <w:rPr>
+          <w:rFonts w:ascii="Times New Roman" w:eastAsia="Times New Roman" w:hAnsi="Times New Roman" w:cs="Times New Roman"/>
+          <w:sz w:val="24"/>
+          <w:szCs w:val="24"/>
+          <w:lang w:eastAsia="de-DE"/>
+        </w:rPr>
+        <w:t xml:space="preserve"> </w:t>
+      </w:r>
+      <w:proofErr w:type="spellStart"/>
+      <w:r>
+        <w:rPr>
+          <w:rFonts w:ascii="Times New Roman" w:eastAsia="Times New Roman" w:hAnsi="Times New Roman" w:cs="Times New Roman"/>
+          <w:sz w:val="24"/>
+          <w:szCs w:val="24"/>
+          <w:lang w:eastAsia="de-DE"/>
+        </w:rPr>
+        <w:t>for</w:t>
+      </w:r>
+      <w:proofErr w:type="spellEnd"/>
+      <w:r>
+        <w:rPr>
+          <w:rFonts w:ascii="Times New Roman" w:eastAsia="Times New Roman" w:hAnsi="Times New Roman" w:cs="Times New Roman"/>
+          <w:sz w:val="24"/>
+          <w:szCs w:val="24"/>
+          <w:lang w:eastAsia="de-DE"/>
+        </w:rPr>
+        <w:t xml:space="preserve"> sub-</w:t>
+      </w:r>
+      <w:proofErr w:type="spellStart"/>
+      <w:r>
+        <w:rPr>
+          <w:rFonts w:ascii="Times New Roman" w:eastAsia="Times New Roman" w:hAnsi="Times New Roman" w:cs="Times New Roman"/>
+          <w:sz w:val="24"/>
+          <w:szCs w:val="24"/>
+          <w:lang w:eastAsia="de-DE"/>
+        </w:rPr>
+        <w:t>topologies</w:t>
+      </w:r>
+      <w:proofErr w:type="spellEnd"/>
+      <w:r>
+        <w:rPr>
+          <w:rFonts w:ascii="Times New Roman" w:eastAsia="Times New Roman" w:hAnsi="Times New Roman" w:cs="Times New Roman"/>
+          <w:sz w:val="24"/>
+          <w:szCs w:val="24"/>
+          <w:lang w:eastAsia="de-DE"/>
+        </w:rPr>
+        <w:t>.</w:t>
       </w:r>
     </w:p>
     <w:p>
@@ -671,7 +1208,27 @@
           <w:szCs w:val="24"/>
           <w:lang w:val="en-US" w:eastAsia="de-DE"/>
         </w:rPr>
-        <w:t>Signal sending will be deferred until pipeline is in state “initialized” so that no startup/initialization messages to (handcrafted) subtopologies get lost.</w:t>
+        <w:t xml:space="preserve">Signal sending will be deferred until pipeline is in state “initialized” so that no startup/initialization messages to (handcrafted) </w:t>
+      </w:r>
+      <w:proofErr w:type="spellStart"/>
+      <w:r>
+        <w:rPr>
+          <w:rFonts w:ascii="Times New Roman" w:eastAsia="Times New Roman" w:hAnsi="Times New Roman" w:cs="Times New Roman"/>
+          <w:sz w:val="24"/>
+          <w:szCs w:val="24"/>
+          <w:lang w:val="en-US" w:eastAsia="de-DE"/>
+        </w:rPr>
+        <w:t>subtopologies</w:t>
+      </w:r>
+      <w:proofErr w:type="spellEnd"/>
+      <w:r>
+        <w:rPr>
+          <w:rFonts w:ascii="Times New Roman" w:eastAsia="Times New Roman" w:hAnsi="Times New Roman" w:cs="Times New Roman"/>
+          <w:sz w:val="24"/>
+          <w:szCs w:val="24"/>
+          <w:lang w:val="en-US" w:eastAsia="de-DE"/>
+        </w:rPr>
+        <w:t xml:space="preserve"> get lost.</w:t>
       </w:r>
     </w:p>
     <w:p>
@@ -696,7 +1253,27 @@
           <w:szCs w:val="24"/>
           <w:lang w:val="en-US" w:eastAsia="de-DE"/>
         </w:rPr>
-        <w:t>To enable load shedding, the respective Bolt/Spout implementation shall call enabled(Object) on the respective tuple instance to be tested for shedding.</w:t>
+        <w:t xml:space="preserve">To enable load shedding, the respective Bolt/Spout implementation shall call </w:t>
+      </w:r>
+      <w:proofErr w:type="gramStart"/>
+      <w:r>
+        <w:rPr>
+          <w:rFonts w:ascii="Times New Roman" w:eastAsia="Times New Roman" w:hAnsi="Times New Roman" w:cs="Times New Roman"/>
+          <w:sz w:val="24"/>
+          <w:szCs w:val="24"/>
+          <w:lang w:val="en-US" w:eastAsia="de-DE"/>
+        </w:rPr>
+        <w:t>enabled(</w:t>
+      </w:r>
+      <w:proofErr w:type="gramEnd"/>
+      <w:r>
+        <w:rPr>
+          <w:rFonts w:ascii="Times New Roman" w:eastAsia="Times New Roman" w:hAnsi="Times New Roman" w:cs="Times New Roman"/>
+          <w:sz w:val="24"/>
+          <w:szCs w:val="24"/>
+          <w:lang w:val="en-US" w:eastAsia="de-DE"/>
+        </w:rPr>
+        <w:t>Object) on the respective tuple instance to be tested for shedding.</w:t>
       </w:r>
     </w:p>
     <w:p>
@@ -746,15 +1323,55 @@
           <w:szCs w:val="24"/>
           <w:lang w:val="en-US" w:eastAsia="de-DE"/>
         </w:rPr>
-        <w:t xml:space="preserve">Source (refining BaseSignalSpout): Must call </w:t>
-      </w:r>
-      <w:r>
-        <w:rPr>
-          <w:rFonts w:ascii="Courier New" w:eastAsia="Times New Roman" w:hAnsi="Courier New" w:cs="Courier New"/>
-          <w:sz w:val="20"/>
-          <w:lang w:val="en-US" w:eastAsia="de-DE"/>
-        </w:rPr>
-        <w:t>startMonitoring()</w:t>
+        <w:t xml:space="preserve">Source (refining </w:t>
+      </w:r>
+      <w:proofErr w:type="spellStart"/>
+      <w:r>
+        <w:rPr>
+          <w:rFonts w:ascii="Times New Roman" w:eastAsia="Times New Roman" w:hAnsi="Times New Roman" w:cs="Times New Roman"/>
+          <w:sz w:val="24"/>
+          <w:szCs w:val="24"/>
+          <w:lang w:val="en-US" w:eastAsia="de-DE"/>
+        </w:rPr>
+        <w:t>BaseSignalSpout</w:t>
+      </w:r>
+      <w:proofErr w:type="spellEnd"/>
+      <w:r>
+        <w:rPr>
+          <w:rFonts w:ascii="Times New Roman" w:eastAsia="Times New Roman" w:hAnsi="Times New Roman" w:cs="Times New Roman"/>
+          <w:sz w:val="24"/>
+          <w:szCs w:val="24"/>
+          <w:lang w:val="en-US" w:eastAsia="de-DE"/>
+        </w:rPr>
+        <w:t xml:space="preserve">): Must call </w:t>
+      </w:r>
+      <w:proofErr w:type="spellStart"/>
+      <w:proofErr w:type="gramStart"/>
+      <w:r>
+        <w:rPr>
+          <w:rFonts w:ascii="Courier New" w:eastAsia="Times New Roman" w:hAnsi="Courier New" w:cs="Courier New"/>
+          <w:sz w:val="20"/>
+          <w:lang w:val="en-US" w:eastAsia="de-DE"/>
+        </w:rPr>
+        <w:t>startMonitoring</w:t>
+      </w:r>
+      <w:proofErr w:type="spellEnd"/>
+      <w:r>
+        <w:rPr>
+          <w:rFonts w:ascii="Courier New" w:eastAsia="Times New Roman" w:hAnsi="Courier New" w:cs="Courier New"/>
+          <w:sz w:val="20"/>
+          <w:lang w:val="en-US" w:eastAsia="de-DE"/>
+        </w:rPr>
+        <w:t>(</w:t>
+      </w:r>
+      <w:proofErr w:type="gramEnd"/>
+      <w:r>
+        <w:rPr>
+          <w:rFonts w:ascii="Courier New" w:eastAsia="Times New Roman" w:hAnsi="Courier New" w:cs="Courier New"/>
+          <w:sz w:val="20"/>
+          <w:lang w:val="en-US" w:eastAsia="de-DE"/>
+        </w:rPr>
+        <w:t>)</w:t>
       </w:r>
       <w:r>
         <w:rPr>
@@ -765,13 +1382,23 @@
         </w:rPr>
         <w:t xml:space="preserve"> and </w:t>
       </w:r>
-      <w:r>
-        <w:rPr>
-          <w:rFonts w:ascii="Courier New" w:eastAsia="Times New Roman" w:hAnsi="Courier New" w:cs="Courier New"/>
-          <w:sz w:val="20"/>
-          <w:lang w:val="en-US" w:eastAsia="de-DE"/>
-        </w:rPr>
-        <w:t>endMonitoring()</w:t>
+      <w:proofErr w:type="spellStart"/>
+      <w:r>
+        <w:rPr>
+          <w:rFonts w:ascii="Courier New" w:eastAsia="Times New Roman" w:hAnsi="Courier New" w:cs="Courier New"/>
+          <w:sz w:val="20"/>
+          <w:lang w:val="en-US" w:eastAsia="de-DE"/>
+        </w:rPr>
+        <w:t>endMonitoring</w:t>
+      </w:r>
+      <w:proofErr w:type="spellEnd"/>
+      <w:r>
+        <w:rPr>
+          <w:rFonts w:ascii="Courier New" w:eastAsia="Times New Roman" w:hAnsi="Courier New" w:cs="Courier New"/>
+          <w:sz w:val="20"/>
+          <w:lang w:val="en-US" w:eastAsia="de-DE"/>
+        </w:rPr>
+        <w:t>()</w:t>
       </w:r>
       <w:r>
         <w:rPr>
@@ -782,6 +1409,7 @@
         </w:rPr>
         <w:t xml:space="preserve"> at the beginning and end of the </w:t>
       </w:r>
+      <w:proofErr w:type="spellStart"/>
       <w:r>
         <w:rPr>
           <w:rFonts w:ascii="Courier New" w:eastAsia="Times New Roman" w:hAnsi="Courier New" w:cs="Courier New"/>
@@ -790,6 +1418,7 @@
         </w:rPr>
         <w:t>nextTuple</w:t>
       </w:r>
+      <w:proofErr w:type="spellEnd"/>
       <w:r>
         <w:rPr>
           <w:rFonts w:ascii="Times New Roman" w:eastAsia="Times New Roman" w:hAnsi="Times New Roman" w:cs="Times New Roman"/>
@@ -799,6 +1428,7 @@
         </w:rPr>
         <w:t xml:space="preserve"> method. </w:t>
       </w:r>
+      <w:proofErr w:type="spellStart"/>
       <w:r>
         <w:rPr>
           <w:rFonts w:ascii="Times New Roman" w:eastAsia="Times New Roman" w:hAnsi="Times New Roman" w:cs="Times New Roman"/>
@@ -806,7 +1436,77 @@
           <w:szCs w:val="24"/>
           <w:lang w:eastAsia="de-DE"/>
         </w:rPr>
-        <w:t>Emitting tuples is tracked internally.</w:t>
+        <w:t>Emitting</w:t>
+      </w:r>
+      <w:proofErr w:type="spellEnd"/>
+      <w:r>
+        <w:rPr>
+          <w:rFonts w:ascii="Times New Roman" w:eastAsia="Times New Roman" w:hAnsi="Times New Roman" w:cs="Times New Roman"/>
+          <w:sz w:val="24"/>
+          <w:szCs w:val="24"/>
+          <w:lang w:eastAsia="de-DE"/>
+        </w:rPr>
+        <w:t xml:space="preserve"> tuples </w:t>
+      </w:r>
+      <w:proofErr w:type="spellStart"/>
+      <w:r>
+        <w:rPr>
+          <w:rFonts w:ascii="Times New Roman" w:eastAsia="Times New Roman" w:hAnsi="Times New Roman" w:cs="Times New Roman"/>
+          <w:sz w:val="24"/>
+          <w:szCs w:val="24"/>
+          <w:lang w:eastAsia="de-DE"/>
+        </w:rPr>
+        <w:t>is</w:t>
+      </w:r>
+      <w:proofErr w:type="spellEnd"/>
+      <w:r>
+        <w:rPr>
+          <w:rFonts w:ascii="Times New Roman" w:eastAsia="Times New Roman" w:hAnsi="Times New Roman" w:cs="Times New Roman"/>
+          <w:sz w:val="24"/>
+          <w:szCs w:val="24"/>
+          <w:lang w:eastAsia="de-DE"/>
+        </w:rPr>
+        <w:t xml:space="preserve"> </w:t>
+      </w:r>
+      <w:proofErr w:type="spellStart"/>
+      <w:r>
+        <w:rPr>
+          <w:rFonts w:ascii="Times New Roman" w:eastAsia="Times New Roman" w:hAnsi="Times New Roman" w:cs="Times New Roman"/>
+          <w:sz w:val="24"/>
+          <w:szCs w:val="24"/>
+          <w:lang w:eastAsia="de-DE"/>
+        </w:rPr>
+        <w:t>tracked</w:t>
+      </w:r>
+      <w:proofErr w:type="spellEnd"/>
+      <w:r>
+        <w:rPr>
+          <w:rFonts w:ascii="Times New Roman" w:eastAsia="Times New Roman" w:hAnsi="Times New Roman" w:cs="Times New Roman"/>
+          <w:sz w:val="24"/>
+          <w:szCs w:val="24"/>
+          <w:lang w:eastAsia="de-DE"/>
+        </w:rPr>
+        <w:t xml:space="preserve"> </w:t>
+      </w:r>
+      <w:proofErr w:type="spellStart"/>
+      <w:r>
+        <w:rPr>
+          <w:rFonts w:ascii="Times New Roman" w:eastAsia="Times New Roman" w:hAnsi="Times New Roman" w:cs="Times New Roman"/>
+          <w:sz w:val="24"/>
+          <w:szCs w:val="24"/>
+          <w:lang w:eastAsia="de-DE"/>
+        </w:rPr>
+        <w:t>internally</w:t>
+      </w:r>
+      <w:proofErr w:type="spellEnd"/>
+      <w:r>
+        <w:rPr>
+          <w:rFonts w:ascii="Times New Roman" w:eastAsia="Times New Roman" w:hAnsi="Times New Roman" w:cs="Times New Roman"/>
+          <w:sz w:val="24"/>
+          <w:szCs w:val="24"/>
+          <w:lang w:eastAsia="de-DE"/>
+        </w:rPr>
+        <w:t>.</w:t>
       </w:r>
     </w:p>
     <w:p>
@@ -831,15 +1531,55 @@
           <w:szCs w:val="24"/>
           <w:lang w:val="en-US" w:eastAsia="de-DE"/>
         </w:rPr>
-        <w:t xml:space="preserve">Processing Elements (refining BaseSignalBolt): Shall call </w:t>
-      </w:r>
-      <w:r>
-        <w:rPr>
-          <w:rFonts w:ascii="Courier New" w:eastAsia="Times New Roman" w:hAnsi="Courier New" w:cs="Courier New"/>
-          <w:sz w:val="20"/>
-          <w:lang w:val="en-US" w:eastAsia="de-DE"/>
-        </w:rPr>
-        <w:t>startMonitoring()</w:t>
+        <w:t xml:space="preserve">Processing Elements (refining </w:t>
+      </w:r>
+      <w:proofErr w:type="spellStart"/>
+      <w:r>
+        <w:rPr>
+          <w:rFonts w:ascii="Times New Roman" w:eastAsia="Times New Roman" w:hAnsi="Times New Roman" w:cs="Times New Roman"/>
+          <w:sz w:val="24"/>
+          <w:szCs w:val="24"/>
+          <w:lang w:val="en-US" w:eastAsia="de-DE"/>
+        </w:rPr>
+        <w:t>BaseSignalBolt</w:t>
+      </w:r>
+      <w:proofErr w:type="spellEnd"/>
+      <w:r>
+        <w:rPr>
+          <w:rFonts w:ascii="Times New Roman" w:eastAsia="Times New Roman" w:hAnsi="Times New Roman" w:cs="Times New Roman"/>
+          <w:sz w:val="24"/>
+          <w:szCs w:val="24"/>
+          <w:lang w:val="en-US" w:eastAsia="de-DE"/>
+        </w:rPr>
+        <w:t xml:space="preserve">): Shall call </w:t>
+      </w:r>
+      <w:proofErr w:type="spellStart"/>
+      <w:proofErr w:type="gramStart"/>
+      <w:r>
+        <w:rPr>
+          <w:rFonts w:ascii="Courier New" w:eastAsia="Times New Roman" w:hAnsi="Courier New" w:cs="Courier New"/>
+          <w:sz w:val="20"/>
+          <w:lang w:val="en-US" w:eastAsia="de-DE"/>
+        </w:rPr>
+        <w:t>startMonitoring</w:t>
+      </w:r>
+      <w:proofErr w:type="spellEnd"/>
+      <w:r>
+        <w:rPr>
+          <w:rFonts w:ascii="Courier New" w:eastAsia="Times New Roman" w:hAnsi="Courier New" w:cs="Courier New"/>
+          <w:sz w:val="20"/>
+          <w:lang w:val="en-US" w:eastAsia="de-DE"/>
+        </w:rPr>
+        <w:t>(</w:t>
+      </w:r>
+      <w:proofErr w:type="gramEnd"/>
+      <w:r>
+        <w:rPr>
+          <w:rFonts w:ascii="Courier New" w:eastAsia="Times New Roman" w:hAnsi="Courier New" w:cs="Courier New"/>
+          <w:sz w:val="20"/>
+          <w:lang w:val="en-US" w:eastAsia="de-DE"/>
+        </w:rPr>
+        <w:t>)</w:t>
       </w:r>
       <w:r>
         <w:rPr>
@@ -850,13 +1590,23 @@
         </w:rPr>
         <w:t xml:space="preserve"> and </w:t>
       </w:r>
-      <w:r>
-        <w:rPr>
-          <w:rFonts w:ascii="Courier New" w:eastAsia="Times New Roman" w:hAnsi="Courier New" w:cs="Courier New"/>
-          <w:sz w:val="20"/>
-          <w:lang w:val="en-US" w:eastAsia="de-DE"/>
-        </w:rPr>
-        <w:t>endMonitoring()</w:t>
+      <w:proofErr w:type="spellStart"/>
+      <w:r>
+        <w:rPr>
+          <w:rFonts w:ascii="Courier New" w:eastAsia="Times New Roman" w:hAnsi="Courier New" w:cs="Courier New"/>
+          <w:sz w:val="20"/>
+          <w:lang w:val="en-US" w:eastAsia="de-DE"/>
+        </w:rPr>
+        <w:t>endMonitoring</w:t>
+      </w:r>
+      <w:proofErr w:type="spellEnd"/>
+      <w:r>
+        <w:rPr>
+          <w:rFonts w:ascii="Courier New" w:eastAsia="Times New Roman" w:hAnsi="Courier New" w:cs="Courier New"/>
+          <w:sz w:val="20"/>
+          <w:lang w:val="en-US" w:eastAsia="de-DE"/>
+        </w:rPr>
+        <w:t>()</w:t>
       </w:r>
       <w:r>
         <w:rPr>
@@ -882,7 +1632,27 @@
           <w:szCs w:val="24"/>
           <w:lang w:val="en-US" w:eastAsia="de-DE"/>
         </w:rPr>
-        <w:t xml:space="preserve"> method. Execution and tuple emitting is tracked anyway internally, but so monitoring plugins (QM-IConf use cases) can be considered.</w:t>
+        <w:t xml:space="preserve"> method. Execution and tuple emitting is tracked anyway internally, but so monitoring </w:t>
+      </w:r>
+      <w:proofErr w:type="spellStart"/>
+      <w:r>
+        <w:rPr>
+          <w:rFonts w:ascii="Times New Roman" w:eastAsia="Times New Roman" w:hAnsi="Times New Roman" w:cs="Times New Roman"/>
+          <w:sz w:val="24"/>
+          <w:szCs w:val="24"/>
+          <w:lang w:val="en-US" w:eastAsia="de-DE"/>
+        </w:rPr>
+        <w:t>plugins</w:t>
+      </w:r>
+      <w:proofErr w:type="spellEnd"/>
+      <w:r>
+        <w:rPr>
+          <w:rFonts w:ascii="Times New Roman" w:eastAsia="Times New Roman" w:hAnsi="Times New Roman" w:cs="Times New Roman"/>
+          <w:sz w:val="24"/>
+          <w:szCs w:val="24"/>
+          <w:lang w:val="en-US" w:eastAsia="de-DE"/>
+        </w:rPr>
+        <w:t xml:space="preserve"> (QM-IConf use cases) can be considered.</w:t>
       </w:r>
     </w:p>
     <w:p>
@@ -907,15 +1677,55 @@
           <w:szCs w:val="24"/>
           <w:lang w:val="en-US" w:eastAsia="de-DE"/>
         </w:rPr>
-        <w:t xml:space="preserve">Sinks (refining BaseSignalBolt): Shall call </w:t>
-      </w:r>
-      <w:r>
-        <w:rPr>
-          <w:rFonts w:ascii="Courier New" w:eastAsia="Times New Roman" w:hAnsi="Courier New" w:cs="Courier New"/>
-          <w:sz w:val="20"/>
-          <w:lang w:val="en-US" w:eastAsia="de-DE"/>
-        </w:rPr>
-        <w:t>startMonitoring()</w:t>
+        <w:t xml:space="preserve">Sinks (refining </w:t>
+      </w:r>
+      <w:proofErr w:type="spellStart"/>
+      <w:r>
+        <w:rPr>
+          <w:rFonts w:ascii="Times New Roman" w:eastAsia="Times New Roman" w:hAnsi="Times New Roman" w:cs="Times New Roman"/>
+          <w:sz w:val="24"/>
+          <w:szCs w:val="24"/>
+          <w:lang w:val="en-US" w:eastAsia="de-DE"/>
+        </w:rPr>
+        <w:t>BaseSignalBolt</w:t>
+      </w:r>
+      <w:proofErr w:type="spellEnd"/>
+      <w:r>
+        <w:rPr>
+          <w:rFonts w:ascii="Times New Roman" w:eastAsia="Times New Roman" w:hAnsi="Times New Roman" w:cs="Times New Roman"/>
+          <w:sz w:val="24"/>
+          <w:szCs w:val="24"/>
+          <w:lang w:val="en-US" w:eastAsia="de-DE"/>
+        </w:rPr>
+        <w:t xml:space="preserve">): Shall call </w:t>
+      </w:r>
+      <w:proofErr w:type="spellStart"/>
+      <w:proofErr w:type="gramStart"/>
+      <w:r>
+        <w:rPr>
+          <w:rFonts w:ascii="Courier New" w:eastAsia="Times New Roman" w:hAnsi="Courier New" w:cs="Courier New"/>
+          <w:sz w:val="20"/>
+          <w:lang w:val="en-US" w:eastAsia="de-DE"/>
+        </w:rPr>
+        <w:t>startMonitoring</w:t>
+      </w:r>
+      <w:proofErr w:type="spellEnd"/>
+      <w:r>
+        <w:rPr>
+          <w:rFonts w:ascii="Courier New" w:eastAsia="Times New Roman" w:hAnsi="Courier New" w:cs="Courier New"/>
+          <w:sz w:val="20"/>
+          <w:lang w:val="en-US" w:eastAsia="de-DE"/>
+        </w:rPr>
+        <w:t>(</w:t>
+      </w:r>
+      <w:proofErr w:type="gramEnd"/>
+      <w:r>
+        <w:rPr>
+          <w:rFonts w:ascii="Courier New" w:eastAsia="Times New Roman" w:hAnsi="Courier New" w:cs="Courier New"/>
+          <w:sz w:val="20"/>
+          <w:lang w:val="en-US" w:eastAsia="de-DE"/>
+        </w:rPr>
+        <w:t>)</w:t>
       </w:r>
       <w:r>
         <w:rPr>
@@ -926,13 +1736,23 @@
         </w:rPr>
         <w:t xml:space="preserve"> and </w:t>
       </w:r>
-      <w:r>
-        <w:rPr>
-          <w:rFonts w:ascii="Courier New" w:eastAsia="Times New Roman" w:hAnsi="Courier New" w:cs="Courier New"/>
-          <w:sz w:val="20"/>
-          <w:lang w:val="en-US" w:eastAsia="de-DE"/>
-        </w:rPr>
-        <w:t>endMonitoring()</w:t>
+      <w:proofErr w:type="spellStart"/>
+      <w:r>
+        <w:rPr>
+          <w:rFonts w:ascii="Courier New" w:eastAsia="Times New Roman" w:hAnsi="Courier New" w:cs="Courier New"/>
+          <w:sz w:val="20"/>
+          <w:lang w:val="en-US" w:eastAsia="de-DE"/>
+        </w:rPr>
+        <w:t>endMonitoring</w:t>
+      </w:r>
+      <w:proofErr w:type="spellEnd"/>
+      <w:r>
+        <w:rPr>
+          <w:rFonts w:ascii="Courier New" w:eastAsia="Times New Roman" w:hAnsi="Courier New" w:cs="Courier New"/>
+          <w:sz w:val="20"/>
+          <w:lang w:val="en-US" w:eastAsia="de-DE"/>
+        </w:rPr>
+        <w:t>()</w:t>
       </w:r>
       <w:r>
         <w:rPr>
@@ -958,15 +1778,45 @@
           <w:szCs w:val="24"/>
           <w:lang w:val="en-US" w:eastAsia="de-DE"/>
         </w:rPr>
-        <w:t xml:space="preserve"> method. Execution is tracked anyway internally, but so monitoring plugins (QM-IConf use cases) can be considered. Importantly, call </w:t>
-      </w:r>
-      <w:r>
-        <w:rPr>
-          <w:rFonts w:ascii="Courier New" w:eastAsia="Times New Roman" w:hAnsi="Courier New" w:cs="Courier New"/>
-          <w:sz w:val="20"/>
-          <w:lang w:val="en-US" w:eastAsia="de-DE"/>
-        </w:rPr>
-        <w:t>emitted(Object)</w:t>
+        <w:t xml:space="preserve"> method. Execution is tracked anyway internally, but so monitoring </w:t>
+      </w:r>
+      <w:proofErr w:type="spellStart"/>
+      <w:r>
+        <w:rPr>
+          <w:rFonts w:ascii="Times New Roman" w:eastAsia="Times New Roman" w:hAnsi="Times New Roman" w:cs="Times New Roman"/>
+          <w:sz w:val="24"/>
+          <w:szCs w:val="24"/>
+          <w:lang w:val="en-US" w:eastAsia="de-DE"/>
+        </w:rPr>
+        <w:t>plugins</w:t>
+      </w:r>
+      <w:proofErr w:type="spellEnd"/>
+      <w:r>
+        <w:rPr>
+          <w:rFonts w:ascii="Times New Roman" w:eastAsia="Times New Roman" w:hAnsi="Times New Roman" w:cs="Times New Roman"/>
+          <w:sz w:val="24"/>
+          <w:szCs w:val="24"/>
+          <w:lang w:val="en-US" w:eastAsia="de-DE"/>
+        </w:rPr>
+        <w:t xml:space="preserve"> (QM-IConf use cases) can be considered. Importantly, call </w:t>
+      </w:r>
+      <w:proofErr w:type="gramStart"/>
+      <w:r>
+        <w:rPr>
+          <w:rFonts w:ascii="Courier New" w:eastAsia="Times New Roman" w:hAnsi="Courier New" w:cs="Courier New"/>
+          <w:sz w:val="20"/>
+          <w:lang w:val="en-US" w:eastAsia="de-DE"/>
+        </w:rPr>
+        <w:t>emitted(</w:t>
+      </w:r>
+      <w:proofErr w:type="gramEnd"/>
+      <w:r>
+        <w:rPr>
+          <w:rFonts w:ascii="Courier New" w:eastAsia="Times New Roman" w:hAnsi="Courier New" w:cs="Courier New"/>
+          <w:sz w:val="20"/>
+          <w:lang w:val="en-US" w:eastAsia="de-DE"/>
+        </w:rPr>
+        <w:t>Object)</w:t>
       </w:r>
       <w:r>
         <w:rPr>
@@ -1000,7 +1850,107 @@
           <w:szCs w:val="24"/>
           <w:lang w:val="en-US" w:eastAsia="de-DE"/>
         </w:rPr>
-        <w:t xml:space="preserve">For writing logs into a file, especially logging the data from tasks, StormCommons provides a DataLogger class (eu.qualimaster.common.logging.DataLogger). It returns a PrintWriter based on the given path/fileName. </w:t>
+        <w:t xml:space="preserve">For writing logs into a file, especially logging the data from tasks, </w:t>
+      </w:r>
+      <w:proofErr w:type="spellStart"/>
+      <w:r>
+        <w:rPr>
+          <w:rFonts w:ascii="Times New Roman" w:eastAsia="Times New Roman" w:hAnsi="Times New Roman" w:cs="Times New Roman"/>
+          <w:sz w:val="24"/>
+          <w:szCs w:val="24"/>
+          <w:lang w:val="en-US" w:eastAsia="de-DE"/>
+        </w:rPr>
+        <w:t>StormCommons</w:t>
+      </w:r>
+      <w:proofErr w:type="spellEnd"/>
+      <w:r>
+        <w:rPr>
+          <w:rFonts w:ascii="Times New Roman" w:eastAsia="Times New Roman" w:hAnsi="Times New Roman" w:cs="Times New Roman"/>
+          <w:sz w:val="24"/>
+          <w:szCs w:val="24"/>
+          <w:lang w:val="en-US" w:eastAsia="de-DE"/>
+        </w:rPr>
+        <w:t xml:space="preserve"> provides a </w:t>
+      </w:r>
+      <w:proofErr w:type="spellStart"/>
+      <w:r>
+        <w:rPr>
+          <w:rFonts w:ascii="Times New Roman" w:eastAsia="Times New Roman" w:hAnsi="Times New Roman" w:cs="Times New Roman"/>
+          <w:sz w:val="24"/>
+          <w:szCs w:val="24"/>
+          <w:lang w:val="en-US" w:eastAsia="de-DE"/>
+        </w:rPr>
+        <w:t>DataLogger</w:t>
+      </w:r>
+      <w:proofErr w:type="spellEnd"/>
+      <w:r>
+        <w:rPr>
+          <w:rFonts w:ascii="Times New Roman" w:eastAsia="Times New Roman" w:hAnsi="Times New Roman" w:cs="Times New Roman"/>
+          <w:sz w:val="24"/>
+          <w:szCs w:val="24"/>
+          <w:lang w:val="en-US" w:eastAsia="de-DE"/>
+        </w:rPr>
+        <w:t xml:space="preserve"> class (</w:t>
+      </w:r>
+      <w:proofErr w:type="spellStart"/>
+      <w:r>
+        <w:rPr>
+          <w:rFonts w:ascii="Times New Roman" w:eastAsia="Times New Roman" w:hAnsi="Times New Roman" w:cs="Times New Roman"/>
+          <w:sz w:val="24"/>
+          <w:szCs w:val="24"/>
+          <w:lang w:val="en-US" w:eastAsia="de-DE"/>
+        </w:rPr>
+        <w:t>eu.qualimaster.common.logging.DataLogger</w:t>
+      </w:r>
+      <w:proofErr w:type="spellEnd"/>
+      <w:r>
+        <w:rPr>
+          <w:rFonts w:ascii="Times New Roman" w:eastAsia="Times New Roman" w:hAnsi="Times New Roman" w:cs="Times New Roman"/>
+          <w:sz w:val="24"/>
+          <w:szCs w:val="24"/>
+          <w:lang w:val="en-US" w:eastAsia="de-DE"/>
+        </w:rPr>
+        <w:t xml:space="preserve">). It returns a </w:t>
+      </w:r>
+      <w:proofErr w:type="spellStart"/>
+      <w:r>
+        <w:rPr>
+          <w:rFonts w:ascii="Times New Roman" w:eastAsia="Times New Roman" w:hAnsi="Times New Roman" w:cs="Times New Roman"/>
+          <w:sz w:val="24"/>
+          <w:szCs w:val="24"/>
+          <w:lang w:val="en-US" w:eastAsia="de-DE"/>
+        </w:rPr>
+        <w:t>PrintWriter</w:t>
+      </w:r>
+      <w:proofErr w:type="spellEnd"/>
+      <w:r>
+        <w:rPr>
+          <w:rFonts w:ascii="Times New Roman" w:eastAsia="Times New Roman" w:hAnsi="Times New Roman" w:cs="Times New Roman"/>
+          <w:sz w:val="24"/>
+          <w:szCs w:val="24"/>
+          <w:lang w:val="en-US" w:eastAsia="de-DE"/>
+        </w:rPr>
+        <w:t xml:space="preserve"> based on the given path/</w:t>
+      </w:r>
+      <w:proofErr w:type="spellStart"/>
+      <w:r>
+        <w:rPr>
+          <w:rFonts w:ascii="Times New Roman" w:eastAsia="Times New Roman" w:hAnsi="Times New Roman" w:cs="Times New Roman"/>
+          <w:sz w:val="24"/>
+          <w:szCs w:val="24"/>
+          <w:lang w:val="en-US" w:eastAsia="de-DE"/>
+        </w:rPr>
+        <w:t>fileName</w:t>
+      </w:r>
+      <w:proofErr w:type="spellEnd"/>
+      <w:r>
+        <w:rPr>
+          <w:rFonts w:ascii="Times New Roman" w:eastAsia="Times New Roman" w:hAnsi="Times New Roman" w:cs="Times New Roman"/>
+          <w:sz w:val="24"/>
+          <w:szCs w:val="24"/>
+          <w:lang w:val="en-US" w:eastAsia="de-DE"/>
+        </w:rPr>
+        <w:t xml:space="preserve">. </w:t>
       </w:r>
     </w:p>
     <w:p>
@@ -1092,7 +2042,25 @@
           <w:sz w:val="20"/>
           <w:lang w:val="en-US" w:eastAsia="de-DE"/>
         </w:rPr>
-        <w:t>public static void main(String[])</w:t>
+        <w:t xml:space="preserve">public static void </w:t>
+      </w:r>
+      <w:proofErr w:type="gramStart"/>
+      <w:r>
+        <w:rPr>
+          <w:rFonts w:ascii="Courier New" w:eastAsia="Times New Roman" w:hAnsi="Courier New" w:cs="Courier New"/>
+          <w:sz w:val="20"/>
+          <w:lang w:val="en-US" w:eastAsia="de-DE"/>
+        </w:rPr>
+        <w:t>main(</w:t>
+      </w:r>
+      <w:proofErr w:type="gramEnd"/>
+      <w:r>
+        <w:rPr>
+          <w:rFonts w:ascii="Courier New" w:eastAsia="Times New Roman" w:hAnsi="Courier New" w:cs="Courier New"/>
+          <w:sz w:val="20"/>
+          <w:lang w:val="en-US" w:eastAsia="de-DE"/>
+        </w:rPr>
+        <w:t>String[])</w:t>
       </w:r>
       <w:r>
         <w:rPr>
@@ -1128,6 +2096,7 @@
         </w:rPr>
         <w:t xml:space="preserve">If not given from external (in terms of a sub-topology), a topology shall use the </w:t>
       </w:r>
+      <w:proofErr w:type="spellStart"/>
       <w:r>
         <w:rPr>
           <w:rFonts w:ascii="Courier New" w:eastAsia="Times New Roman" w:hAnsi="Courier New" w:cs="Courier New"/>
@@ -1136,6 +2105,7 @@
         </w:rPr>
         <w:t>RecordingTopologyBuilder</w:t>
       </w:r>
+      <w:proofErr w:type="spellEnd"/>
       <w:r>
         <w:rPr>
           <w:rFonts w:ascii="Times New Roman" w:eastAsia="Times New Roman" w:hAnsi="Times New Roman" w:cs="Times New Roman"/>
@@ -1145,6 +2115,7 @@
         </w:rPr>
         <w:t xml:space="preserve"> for creating Storm executors. </w:t>
       </w:r>
+      <w:proofErr w:type="spellStart"/>
       <w:r>
         <w:rPr>
           <w:rFonts w:ascii="Times New Roman" w:eastAsia="Times New Roman" w:hAnsi="Times New Roman" w:cs="Times New Roman"/>
@@ -1152,7 +2123,17 @@
           <w:szCs w:val="24"/>
           <w:lang w:eastAsia="de-DE"/>
         </w:rPr>
-        <w:t>Reasons:</w:t>
+        <w:t>Reasons</w:t>
+      </w:r>
+      <w:proofErr w:type="spellEnd"/>
+      <w:r>
+        <w:rPr>
+          <w:rFonts w:ascii="Times New Roman" w:eastAsia="Times New Roman" w:hAnsi="Times New Roman" w:cs="Times New Roman"/>
+          <w:sz w:val="24"/>
+          <w:szCs w:val="24"/>
+          <w:lang w:eastAsia="de-DE"/>
+        </w:rPr>
+        <w:t>:</w:t>
       </w:r>
     </w:p>
     <w:p>
@@ -1179,6 +2160,7 @@
         </w:rPr>
         <w:t xml:space="preserve">While most of the operations are just passed through, this specific topology builder takes into account dynamic </w:t>
       </w:r>
+      <w:proofErr w:type="spellStart"/>
       <w:r>
         <w:rPr>
           <w:rFonts w:ascii="Courier New" w:eastAsia="Times New Roman" w:hAnsi="Courier New" w:cs="Courier New"/>
@@ -1187,6 +2169,7 @@
         </w:rPr>
         <w:t>PipelineOptions</w:t>
       </w:r>
+      <w:proofErr w:type="spellEnd"/>
       <w:r>
         <w:rPr>
           <w:rFonts w:ascii="Times New Roman" w:eastAsia="Times New Roman" w:hAnsi="Times New Roman" w:cs="Times New Roman"/>
@@ -1219,7 +2202,43 @@
           <w:sz w:val="20"/>
           <w:lang w:val="en-US" w:eastAsia="de-DE"/>
         </w:rPr>
-        <w:t>options = new PipelineOptions(args);</w:t>
+        <w:t xml:space="preserve">options = new </w:t>
+      </w:r>
+      <w:proofErr w:type="spellStart"/>
+      <w:r>
+        <w:rPr>
+          <w:rFonts w:ascii="Courier New" w:eastAsia="Times New Roman" w:hAnsi="Courier New" w:cs="Courier New"/>
+          <w:sz w:val="20"/>
+          <w:lang w:val="en-US" w:eastAsia="de-DE"/>
+        </w:rPr>
+        <w:t>PipelineOptions</w:t>
+      </w:r>
+      <w:proofErr w:type="spellEnd"/>
+      <w:r>
+        <w:rPr>
+          <w:rFonts w:ascii="Courier New" w:eastAsia="Times New Roman" w:hAnsi="Courier New" w:cs="Courier New"/>
+          <w:sz w:val="20"/>
+          <w:lang w:val="en-US" w:eastAsia="de-DE"/>
+        </w:rPr>
+        <w:t>(</w:t>
+      </w:r>
+      <w:proofErr w:type="spellStart"/>
+      <w:r>
+        <w:rPr>
+          <w:rFonts w:ascii="Courier New" w:eastAsia="Times New Roman" w:hAnsi="Courier New" w:cs="Courier New"/>
+          <w:sz w:val="20"/>
+          <w:lang w:val="en-US" w:eastAsia="de-DE"/>
+        </w:rPr>
+        <w:t>args</w:t>
+      </w:r>
+      <w:proofErr w:type="spellEnd"/>
+      <w:r>
+        <w:rPr>
+          <w:rFonts w:ascii="Courier New" w:eastAsia="Times New Roman" w:hAnsi="Courier New" w:cs="Courier New"/>
+          <w:sz w:val="20"/>
+          <w:lang w:val="en-US" w:eastAsia="de-DE"/>
+        </w:rPr>
+        <w:t>);</w:t>
       </w:r>
       <w:r>
         <w:rPr>
@@ -1247,6 +2266,7 @@
         </w:rPr>
         <w:t xml:space="preserve"> instance then to the instance of </w:t>
       </w:r>
+      <w:proofErr w:type="spellStart"/>
       <w:r>
         <w:rPr>
           <w:rFonts w:ascii="Courier New" w:eastAsia="Times New Roman" w:hAnsi="Courier New" w:cs="Courier New"/>
@@ -1255,6 +2275,7 @@
         </w:rPr>
         <w:t>RecordingTopologyBuilder</w:t>
       </w:r>
+      <w:proofErr w:type="spellEnd"/>
       <w:r>
         <w:rPr>
           <w:rFonts w:ascii="Times New Roman" w:eastAsia="Times New Roman" w:hAnsi="Times New Roman" w:cs="Times New Roman"/>
@@ -1264,6 +2285,7 @@
         </w:rPr>
         <w:t xml:space="preserve"> that you create instead of </w:t>
       </w:r>
+      <w:proofErr w:type="spellStart"/>
       <w:r>
         <w:rPr>
           <w:rFonts w:ascii="Courier New" w:eastAsia="Times New Roman" w:hAnsi="Courier New" w:cs="Courier New"/>
@@ -1272,6 +2294,7 @@
         </w:rPr>
         <w:t>TopologyBuilder</w:t>
       </w:r>
+      <w:proofErr w:type="spellEnd"/>
       <w:r>
         <w:rPr>
           <w:rFonts w:ascii="Times New Roman" w:eastAsia="Times New Roman" w:hAnsi="Times New Roman" w:cs="Times New Roman"/>
@@ -1324,6 +2347,7 @@
         </w:rPr>
         <w:t xml:space="preserve"> into the Storm topology </w:t>
       </w:r>
+      <w:proofErr w:type="spellStart"/>
       <w:r>
         <w:rPr>
           <w:rFonts w:ascii="Courier New" w:eastAsia="Times New Roman" w:hAnsi="Courier New" w:cs="Courier New"/>
@@ -1332,6 +2356,7 @@
         </w:rPr>
         <w:t>config</w:t>
       </w:r>
+      <w:proofErr w:type="spellEnd"/>
       <w:r>
         <w:rPr>
           <w:rFonts w:ascii="Times New Roman" w:eastAsia="Times New Roman" w:hAnsi="Times New Roman" w:cs="Times New Roman"/>
@@ -1376,6 +2401,7 @@
           <w:lang w:val="en-US" w:eastAsia="de-DE"/>
         </w:rPr>
       </w:pPr>
+      <w:proofErr w:type="spellStart"/>
       <w:r>
         <w:rPr>
           <w:rFonts w:ascii="Courier New" w:eastAsia="Times New Roman" w:hAnsi="Courier New" w:cs="Courier New"/>
@@ -1383,7 +2409,57 @@
           <w:szCs w:val="20"/>
           <w:lang w:val="en-US" w:eastAsia="de-DE"/>
         </w:rPr>
-        <w:t>config.put(Configuration.HOST_EVENT, Configuration.getEventHost());</w:t>
+        <w:t>config.put</w:t>
+      </w:r>
+      <w:proofErr w:type="spellEnd"/>
+      <w:r>
+        <w:rPr>
+          <w:rFonts w:ascii="Courier New" w:eastAsia="Times New Roman" w:hAnsi="Courier New" w:cs="Courier New"/>
+          <w:sz w:val="20"/>
+          <w:szCs w:val="20"/>
+          <w:lang w:val="en-US" w:eastAsia="de-DE"/>
+        </w:rPr>
+        <w:t>(</w:t>
+      </w:r>
+      <w:proofErr w:type="spellStart"/>
+      <w:r>
+        <w:rPr>
+          <w:rFonts w:ascii="Courier New" w:eastAsia="Times New Roman" w:hAnsi="Courier New" w:cs="Courier New"/>
+          <w:sz w:val="20"/>
+          <w:szCs w:val="20"/>
+          <w:lang w:val="en-US" w:eastAsia="de-DE"/>
+        </w:rPr>
+        <w:t>Configuration.HOST_EVENT</w:t>
+      </w:r>
+      <w:proofErr w:type="spellEnd"/>
+      <w:r>
+        <w:rPr>
+          <w:rFonts w:ascii="Courier New" w:eastAsia="Times New Roman" w:hAnsi="Courier New" w:cs="Courier New"/>
+          <w:sz w:val="20"/>
+          <w:szCs w:val="20"/>
+          <w:lang w:val="en-US" w:eastAsia="de-DE"/>
+        </w:rPr>
+        <w:t xml:space="preserve">, </w:t>
+      </w:r>
+      <w:proofErr w:type="spellStart"/>
+      <w:r>
+        <w:rPr>
+          <w:rFonts w:ascii="Courier New" w:eastAsia="Times New Roman" w:hAnsi="Courier New" w:cs="Courier New"/>
+          <w:sz w:val="20"/>
+          <w:szCs w:val="20"/>
+          <w:lang w:val="en-US" w:eastAsia="de-DE"/>
+        </w:rPr>
+        <w:t>Configuration.getEventHost</w:t>
+      </w:r>
+      <w:proofErr w:type="spellEnd"/>
+      <w:r>
+        <w:rPr>
+          <w:rFonts w:ascii="Courier New" w:eastAsia="Times New Roman" w:hAnsi="Courier New" w:cs="Courier New"/>
+          <w:sz w:val="20"/>
+          <w:szCs w:val="20"/>
+          <w:lang w:val="en-US" w:eastAsia="de-DE"/>
+        </w:rPr>
+        <w:t>());</w:t>
       </w:r>
     </w:p>
     <w:p>
@@ -1420,6 +2496,7 @@
           <w:lang w:val="en-US" w:eastAsia="de-DE"/>
         </w:rPr>
       </w:pPr>
+      <w:proofErr w:type="spellStart"/>
       <w:r>
         <w:rPr>
           <w:rFonts w:ascii="Courier New" w:eastAsia="Times New Roman" w:hAnsi="Courier New" w:cs="Courier New"/>
@@ -1427,7 +2504,57 @@
           <w:szCs w:val="20"/>
           <w:lang w:val="en-US" w:eastAsia="de-DE"/>
         </w:rPr>
-        <w:t>config.put(Configuration.PORT_EVENT, Configuration.getEventPort());</w:t>
+        <w:t>config.put</w:t>
+      </w:r>
+      <w:proofErr w:type="spellEnd"/>
+      <w:r>
+        <w:rPr>
+          <w:rFonts w:ascii="Courier New" w:eastAsia="Times New Roman" w:hAnsi="Courier New" w:cs="Courier New"/>
+          <w:sz w:val="20"/>
+          <w:szCs w:val="20"/>
+          <w:lang w:val="en-US" w:eastAsia="de-DE"/>
+        </w:rPr>
+        <w:t>(</w:t>
+      </w:r>
+      <w:proofErr w:type="spellStart"/>
+      <w:r>
+        <w:rPr>
+          <w:rFonts w:ascii="Courier New" w:eastAsia="Times New Roman" w:hAnsi="Courier New" w:cs="Courier New"/>
+          <w:sz w:val="20"/>
+          <w:szCs w:val="20"/>
+          <w:lang w:val="en-US" w:eastAsia="de-DE"/>
+        </w:rPr>
+        <w:t>Configuration.PORT_EVENT</w:t>
+      </w:r>
+      <w:proofErr w:type="spellEnd"/>
+      <w:r>
+        <w:rPr>
+          <w:rFonts w:ascii="Courier New" w:eastAsia="Times New Roman" w:hAnsi="Courier New" w:cs="Courier New"/>
+          <w:sz w:val="20"/>
+          <w:szCs w:val="20"/>
+          <w:lang w:val="en-US" w:eastAsia="de-DE"/>
+        </w:rPr>
+        <w:t xml:space="preserve">, </w:t>
+      </w:r>
+      <w:proofErr w:type="spellStart"/>
+      <w:r>
+        <w:rPr>
+          <w:rFonts w:ascii="Courier New" w:eastAsia="Times New Roman" w:hAnsi="Courier New" w:cs="Courier New"/>
+          <w:sz w:val="20"/>
+          <w:szCs w:val="20"/>
+          <w:lang w:val="en-US" w:eastAsia="de-DE"/>
+        </w:rPr>
+        <w:t>Configuration.getEventPort</w:t>
+      </w:r>
+      <w:proofErr w:type="spellEnd"/>
+      <w:r>
+        <w:rPr>
+          <w:rFonts w:ascii="Courier New" w:eastAsia="Times New Roman" w:hAnsi="Courier New" w:cs="Courier New"/>
+          <w:sz w:val="20"/>
+          <w:szCs w:val="20"/>
+          <w:lang w:val="en-US" w:eastAsia="de-DE"/>
+        </w:rPr>
+        <w:t>());</w:t>
       </w:r>
     </w:p>
     <w:p>
@@ -1460,6 +2587,8 @@
           <w:lang w:val="en-US" w:eastAsia="de-DE"/>
         </w:rPr>
       </w:pPr>
+      <w:proofErr w:type="spellStart"/>
+      <w:proofErr w:type="gramStart"/>
       <w:r>
         <w:rPr>
           <w:rFonts w:ascii="Courier New" w:eastAsia="Times New Roman" w:hAnsi="Courier New" w:cs="Courier New"/>
@@ -1467,7 +2596,58 @@
           <w:szCs w:val="20"/>
           <w:lang w:val="en-US" w:eastAsia="de-DE"/>
         </w:rPr>
-        <w:t>config.put(Configuration.EVENT_DISABLE_LOGGING, Configuration.getEventDisableLogging());</w:t>
+        <w:t>config.put</w:t>
+      </w:r>
+      <w:proofErr w:type="spellEnd"/>
+      <w:r>
+        <w:rPr>
+          <w:rFonts w:ascii="Courier New" w:eastAsia="Times New Roman" w:hAnsi="Courier New" w:cs="Courier New"/>
+          <w:sz w:val="20"/>
+          <w:szCs w:val="20"/>
+          <w:lang w:val="en-US" w:eastAsia="de-DE"/>
+        </w:rPr>
+        <w:t>(</w:t>
+      </w:r>
+      <w:proofErr w:type="spellStart"/>
+      <w:proofErr w:type="gramEnd"/>
+      <w:r>
+        <w:rPr>
+          <w:rFonts w:ascii="Courier New" w:eastAsia="Times New Roman" w:hAnsi="Courier New" w:cs="Courier New"/>
+          <w:sz w:val="20"/>
+          <w:szCs w:val="20"/>
+          <w:lang w:val="en-US" w:eastAsia="de-DE"/>
+        </w:rPr>
+        <w:t>Configuration.EVENT_DISABLE_LOGGING</w:t>
+      </w:r>
+      <w:proofErr w:type="spellEnd"/>
+      <w:r>
+        <w:rPr>
+          <w:rFonts w:ascii="Courier New" w:eastAsia="Times New Roman" w:hAnsi="Courier New" w:cs="Courier New"/>
+          <w:sz w:val="20"/>
+          <w:szCs w:val="20"/>
+          <w:lang w:val="en-US" w:eastAsia="de-DE"/>
+        </w:rPr>
+        <w:t xml:space="preserve">, </w:t>
+      </w:r>
+      <w:proofErr w:type="spellStart"/>
+      <w:r>
+        <w:rPr>
+          <w:rFonts w:ascii="Courier New" w:eastAsia="Times New Roman" w:hAnsi="Courier New" w:cs="Courier New"/>
+          <w:sz w:val="20"/>
+          <w:szCs w:val="20"/>
+          <w:lang w:val="en-US" w:eastAsia="de-DE"/>
+        </w:rPr>
+        <w:t>Configuration.getEventDisableLogging</w:t>
+      </w:r>
+      <w:proofErr w:type="spellEnd"/>
+      <w:r>
+        <w:rPr>
+          <w:rFonts w:ascii="Courier New" w:eastAsia="Times New Roman" w:hAnsi="Courier New" w:cs="Courier New"/>
+          <w:sz w:val="20"/>
+          <w:szCs w:val="20"/>
+          <w:lang w:val="en-US" w:eastAsia="de-DE"/>
+        </w:rPr>
+        <w:t>());</w:t>
       </w:r>
     </w:p>
     <w:p>
@@ -1494,6 +2674,7 @@
         </w:rPr>
         <w:t xml:space="preserve">As long as sub-topologies are not configured and generated, the </w:t>
       </w:r>
+      <w:proofErr w:type="spellStart"/>
       <w:r>
         <w:rPr>
           <w:rFonts w:ascii="Courier New" w:eastAsia="Times New Roman" w:hAnsi="Courier New" w:cs="Courier New"/>
@@ -1502,6 +2683,7 @@
         </w:rPr>
         <w:t>RecordingTopologyBuilder</w:t>
       </w:r>
+      <w:proofErr w:type="spellEnd"/>
       <w:r>
         <w:rPr>
           <w:rFonts w:ascii="Times New Roman" w:eastAsia="Times New Roman" w:hAnsi="Times New Roman" w:cs="Times New Roman"/>
@@ -1511,13 +2693,43 @@
         </w:rPr>
         <w:t xml:space="preserve"> can record the structure of such sub-topologies and inform the infrastructure so that at least monitoring can happen correctly. Therefore, call </w:t>
       </w:r>
-      <w:r>
-        <w:rPr>
-          <w:rFonts w:ascii="Courier New" w:eastAsia="Times New Roman" w:hAnsi="Courier New" w:cs="Courier New"/>
-          <w:sz w:val="20"/>
-          <w:lang w:val="en-US" w:eastAsia="de-DE"/>
-        </w:rPr>
-        <w:t>builder.startRecording(algorithmName)</w:t>
+      <w:proofErr w:type="spellStart"/>
+      <w:proofErr w:type="gramStart"/>
+      <w:r>
+        <w:rPr>
+          <w:rFonts w:ascii="Courier New" w:eastAsia="Times New Roman" w:hAnsi="Courier New" w:cs="Courier New"/>
+          <w:sz w:val="20"/>
+          <w:lang w:val="en-US" w:eastAsia="de-DE"/>
+        </w:rPr>
+        <w:t>builder.startRecording</w:t>
+      </w:r>
+      <w:proofErr w:type="spellEnd"/>
+      <w:r>
+        <w:rPr>
+          <w:rFonts w:ascii="Courier New" w:eastAsia="Times New Roman" w:hAnsi="Courier New" w:cs="Courier New"/>
+          <w:sz w:val="20"/>
+          <w:lang w:val="en-US" w:eastAsia="de-DE"/>
+        </w:rPr>
+        <w:t>(</w:t>
+      </w:r>
+      <w:proofErr w:type="spellStart"/>
+      <w:proofErr w:type="gramEnd"/>
+      <w:r>
+        <w:rPr>
+          <w:rFonts w:ascii="Courier New" w:eastAsia="Times New Roman" w:hAnsi="Courier New" w:cs="Courier New"/>
+          <w:sz w:val="20"/>
+          <w:lang w:val="en-US" w:eastAsia="de-DE"/>
+        </w:rPr>
+        <w:t>algorithmName</w:t>
+      </w:r>
+      <w:proofErr w:type="spellEnd"/>
+      <w:r>
+        <w:rPr>
+          <w:rFonts w:ascii="Courier New" w:eastAsia="Times New Roman" w:hAnsi="Courier New" w:cs="Courier New"/>
+          <w:sz w:val="20"/>
+          <w:lang w:val="en-US" w:eastAsia="de-DE"/>
+        </w:rPr>
+        <w:t>)</w:t>
       </w:r>
       <w:r>
         <w:rPr>
@@ -1528,13 +2740,41 @@
         </w:rPr>
         <w:t xml:space="preserve"> before including the sub-topology and </w:t>
       </w:r>
-      <w:r>
-        <w:rPr>
-          <w:rFonts w:ascii="Courier New" w:eastAsia="Times New Roman" w:hAnsi="Courier New" w:cs="Courier New"/>
-          <w:sz w:val="20"/>
-          <w:lang w:val="en-US" w:eastAsia="de-DE"/>
-        </w:rPr>
-        <w:t>builder.stopRecording(algorithmName)</w:t>
+      <w:proofErr w:type="spellStart"/>
+      <w:r>
+        <w:rPr>
+          <w:rFonts w:ascii="Courier New" w:eastAsia="Times New Roman" w:hAnsi="Courier New" w:cs="Courier New"/>
+          <w:sz w:val="20"/>
+          <w:lang w:val="en-US" w:eastAsia="de-DE"/>
+        </w:rPr>
+        <w:t>builder.stopRecording</w:t>
+      </w:r>
+      <w:proofErr w:type="spellEnd"/>
+      <w:r>
+        <w:rPr>
+          <w:rFonts w:ascii="Courier New" w:eastAsia="Times New Roman" w:hAnsi="Courier New" w:cs="Courier New"/>
+          <w:sz w:val="20"/>
+          <w:lang w:val="en-US" w:eastAsia="de-DE"/>
+        </w:rPr>
+        <w:t>(</w:t>
+      </w:r>
+      <w:proofErr w:type="spellStart"/>
+      <w:r>
+        <w:rPr>
+          <w:rFonts w:ascii="Courier New" w:eastAsia="Times New Roman" w:hAnsi="Courier New" w:cs="Courier New"/>
+          <w:sz w:val="20"/>
+          <w:lang w:val="en-US" w:eastAsia="de-DE"/>
+        </w:rPr>
+        <w:t>algorithmName</w:t>
+      </w:r>
+      <w:proofErr w:type="spellEnd"/>
+      <w:r>
+        <w:rPr>
+          <w:rFonts w:ascii="Courier New" w:eastAsia="Times New Roman" w:hAnsi="Courier New" w:cs="Courier New"/>
+          <w:sz w:val="20"/>
+          <w:lang w:val="en-US" w:eastAsia="de-DE"/>
+        </w:rPr>
+        <w:t>)</w:t>
       </w:r>
       <w:r>
         <w:rPr>
@@ -1545,13 +2785,61 @@
         </w:rPr>
         <w:t xml:space="preserve"> after. In order to inform the infrastructure about the collected information, call at the end of creating the topology </w:t>
       </w:r>
-      <w:r>
-        <w:rPr>
-          <w:rFonts w:ascii="Courier New" w:eastAsia="Times New Roman" w:hAnsi="Courier New" w:cs="Courier New"/>
-          <w:sz w:val="20"/>
-          <w:lang w:val="en-US" w:eastAsia="de-DE"/>
-        </w:rPr>
-        <w:t>builder.close(topologyName, config);</w:t>
+      <w:proofErr w:type="spellStart"/>
+      <w:proofErr w:type="gramStart"/>
+      <w:r>
+        <w:rPr>
+          <w:rFonts w:ascii="Courier New" w:eastAsia="Times New Roman" w:hAnsi="Courier New" w:cs="Courier New"/>
+          <w:sz w:val="20"/>
+          <w:lang w:val="en-US" w:eastAsia="de-DE"/>
+        </w:rPr>
+        <w:t>builder.close</w:t>
+      </w:r>
+      <w:proofErr w:type="spellEnd"/>
+      <w:r>
+        <w:rPr>
+          <w:rFonts w:ascii="Courier New" w:eastAsia="Times New Roman" w:hAnsi="Courier New" w:cs="Courier New"/>
+          <w:sz w:val="20"/>
+          <w:lang w:val="en-US" w:eastAsia="de-DE"/>
+        </w:rPr>
+        <w:t>(</w:t>
+      </w:r>
+      <w:proofErr w:type="spellStart"/>
+      <w:proofErr w:type="gramEnd"/>
+      <w:r>
+        <w:rPr>
+          <w:rFonts w:ascii="Courier New" w:eastAsia="Times New Roman" w:hAnsi="Courier New" w:cs="Courier New"/>
+          <w:sz w:val="20"/>
+          <w:lang w:val="en-US" w:eastAsia="de-DE"/>
+        </w:rPr>
+        <w:t>topologyName</w:t>
+      </w:r>
+      <w:proofErr w:type="spellEnd"/>
+      <w:r>
+        <w:rPr>
+          <w:rFonts w:ascii="Courier New" w:eastAsia="Times New Roman" w:hAnsi="Courier New" w:cs="Courier New"/>
+          <w:sz w:val="20"/>
+          <w:lang w:val="en-US" w:eastAsia="de-DE"/>
+        </w:rPr>
+        <w:t xml:space="preserve">, </w:t>
+      </w:r>
+      <w:proofErr w:type="spellStart"/>
+      <w:r>
+        <w:rPr>
+          <w:rFonts w:ascii="Courier New" w:eastAsia="Times New Roman" w:hAnsi="Courier New" w:cs="Courier New"/>
+          <w:sz w:val="20"/>
+          <w:lang w:val="en-US" w:eastAsia="de-DE"/>
+        </w:rPr>
+        <w:t>config</w:t>
+      </w:r>
+      <w:proofErr w:type="spellEnd"/>
+      <w:r>
+        <w:rPr>
+          <w:rFonts w:ascii="Courier New" w:eastAsia="Times New Roman" w:hAnsi="Courier New" w:cs="Courier New"/>
+          <w:sz w:val="20"/>
+          <w:lang w:val="en-US" w:eastAsia="de-DE"/>
+        </w:rPr>
+        <w:t>);</w:t>
       </w:r>
       <w:r>
         <w:rPr>
@@ -1562,6 +2850,7 @@
         </w:rPr>
         <w:t xml:space="preserve">, whereby </w:t>
       </w:r>
+      <w:proofErr w:type="spellStart"/>
       <w:r>
         <w:rPr>
           <w:rFonts w:ascii="Courier New" w:eastAsia="Times New Roman" w:hAnsi="Courier New" w:cs="Courier New"/>
@@ -1570,6 +2859,7 @@
         </w:rPr>
         <w:t>config</w:t>
       </w:r>
+      <w:proofErr w:type="spellEnd"/>
       <w:r>
         <w:rPr>
           <w:rFonts w:ascii="Times New Roman" w:eastAsia="Times New Roman" w:hAnsi="Times New Roman" w:cs="Times New Roman"/>
@@ -1809,6 +3099,7 @@
           <w:lang w:eastAsia="de-DE"/>
         </w:rPr>
       </w:pPr>
+      <w:proofErr w:type="spellStart"/>
       <w:r>
         <w:rPr>
           <w:rFonts w:ascii="Times New Roman" w:eastAsia="Times New Roman" w:hAnsi="Times New Roman" w:cs="Times New Roman"/>
@@ -1818,8 +3109,57 @@
           <w:szCs w:val="36"/>
           <w:lang w:eastAsia="de-DE"/>
         </w:rPr>
-        <w:t>Algorithm Families / Algorithms</w:t>
-      </w:r>
+        <w:t>Algorithm</w:t>
+      </w:r>
+      <w:proofErr w:type="spellEnd"/>
+      <w:r>
+        <w:rPr>
+          <w:rFonts w:ascii="Times New Roman" w:eastAsia="Times New Roman" w:hAnsi="Times New Roman" w:cs="Times New Roman"/>
+          <w:b/>
+          <w:bCs/>
+          <w:sz w:val="36"/>
+          <w:szCs w:val="36"/>
+          <w:lang w:eastAsia="de-DE"/>
+        </w:rPr>
+        <w:t xml:space="preserve"> </w:t>
+      </w:r>
+      <w:proofErr w:type="spellStart"/>
+      <w:r>
+        <w:rPr>
+          <w:rFonts w:ascii="Times New Roman" w:eastAsia="Times New Roman" w:hAnsi="Times New Roman" w:cs="Times New Roman"/>
+          <w:b/>
+          <w:bCs/>
+          <w:sz w:val="36"/>
+          <w:szCs w:val="36"/>
+          <w:lang w:eastAsia="de-DE"/>
+        </w:rPr>
+        <w:t>Families</w:t>
+      </w:r>
+      <w:proofErr w:type="spellEnd"/>
+      <w:r>
+        <w:rPr>
+          <w:rFonts w:ascii="Times New Roman" w:eastAsia="Times New Roman" w:hAnsi="Times New Roman" w:cs="Times New Roman"/>
+          <w:b/>
+          <w:bCs/>
+          <w:sz w:val="36"/>
+          <w:szCs w:val="36"/>
+          <w:lang w:eastAsia="de-DE"/>
+        </w:rPr>
+        <w:t xml:space="preserve"> / </w:t>
+      </w:r>
+      <w:proofErr w:type="spellStart"/>
+      <w:r>
+        <w:rPr>
+          <w:rFonts w:ascii="Times New Roman" w:eastAsia="Times New Roman" w:hAnsi="Times New Roman" w:cs="Times New Roman"/>
+          <w:b/>
+          <w:bCs/>
+          <w:sz w:val="36"/>
+          <w:szCs w:val="36"/>
+          <w:lang w:eastAsia="de-DE"/>
+        </w:rPr>
+        <w:t>Algorithms</w:t>
+      </w:r>
+      <w:proofErr w:type="spellEnd"/>
     </w:p>
     <w:p>
       <w:pPr>
@@ -1902,7 +3242,27 @@
           <w:szCs w:val="24"/>
           <w:lang w:val="en-US" w:eastAsia="de-DE"/>
         </w:rPr>
-        <w:t>Algorithms have a common as well as a pipeline specific interface and must implement both. Akin to Storm executors, no functional code except for initialization shall be carried out in the constructors. Specific methods called by the generated Bolts are provided, which shall be overriden. This is in particular true for switch status, which also notifies an implementation about a close by termination of the pipeline (cleanup your allocated resources).</w:t>
+        <w:t xml:space="preserve">Algorithms have a common as well as a pipeline specific interface and must implement both. Akin to Storm executors, no functional code except for initialization shall be carried out in the constructors. Specific methods called by the generated Bolts are provided, which shall be </w:t>
+      </w:r>
+      <w:proofErr w:type="spellStart"/>
+      <w:r>
+        <w:rPr>
+          <w:rFonts w:ascii="Times New Roman" w:eastAsia="Times New Roman" w:hAnsi="Times New Roman" w:cs="Times New Roman"/>
+          <w:sz w:val="24"/>
+          <w:szCs w:val="24"/>
+          <w:lang w:val="en-US" w:eastAsia="de-DE"/>
+        </w:rPr>
+        <w:t>overriden</w:t>
+      </w:r>
+      <w:proofErr w:type="spellEnd"/>
+      <w:r>
+        <w:rPr>
+          <w:rFonts w:ascii="Times New Roman" w:eastAsia="Times New Roman" w:hAnsi="Times New Roman" w:cs="Times New Roman"/>
+          <w:sz w:val="24"/>
+          <w:szCs w:val="24"/>
+          <w:lang w:val="en-US" w:eastAsia="de-DE"/>
+        </w:rPr>
+        <w:t>. This is in particular true for switch status, which also notifies an implementation about a close by termination of the pipeline (cleanup your allocated resources).</w:t>
       </w:r>
     </w:p>
     <w:p>
@@ -1927,8 +3287,29 @@
           <w:szCs w:val="24"/>
           <w:lang w:val="en-US" w:eastAsia="de-DE"/>
         </w:rPr>
-        <w:t xml:space="preserve">In case that may fail, please catch all potential exceptions and turn them into a eu.qualimaster.pipeline.DefaultModeException (as of rev 2620, please read the </w:t>
-      </w:r>
+        <w:t xml:space="preserve">In case that may fail, please catch all potential exceptions and turn them into a </w:t>
+      </w:r>
+      <w:proofErr w:type="spellStart"/>
+      <w:r>
+        <w:rPr>
+          <w:rFonts w:ascii="Times New Roman" w:eastAsia="Times New Roman" w:hAnsi="Times New Roman" w:cs="Times New Roman"/>
+          <w:sz w:val="24"/>
+          <w:szCs w:val="24"/>
+          <w:lang w:val="en-US" w:eastAsia="de-DE"/>
+        </w:rPr>
+        <w:t>eu.qualimaster.pipeline.DefaultModeException</w:t>
+      </w:r>
+      <w:proofErr w:type="spellEnd"/>
+      <w:r>
+        <w:rPr>
+          <w:rFonts w:ascii="Times New Roman" w:eastAsia="Times New Roman" w:hAnsi="Times New Roman" w:cs="Times New Roman"/>
+          <w:sz w:val="24"/>
+          <w:szCs w:val="24"/>
+          <w:lang w:val="en-US" w:eastAsia="de-DE"/>
+        </w:rPr>
+        <w:t xml:space="preserve"> (as of rev 2620, please read the </w:t>
+      </w:r>
+      <w:proofErr w:type="spellStart"/>
       <w:r>
         <w:rPr>
           <w:rFonts w:ascii="Times New Roman" w:eastAsia="Times New Roman" w:hAnsi="Times New Roman" w:cs="Times New Roman"/>
@@ -1937,7 +3318,17 @@
           <w:lang w:val="en-US" w:eastAsia="de-DE"/>
         </w:rPr>
         <w:lastRenderedPageBreak/>
-        <w:t>JavaDoc). The generated pipeline (as of rev XXXX) catches the exception and switches processing there into default mode, i.e., for each input tuple, an output tuple with Java default values will be emitted.</w:t>
+        <w:t>JavaDoc</w:t>
+      </w:r>
+      <w:proofErr w:type="spellEnd"/>
+      <w:r>
+        <w:rPr>
+          <w:rFonts w:ascii="Times New Roman" w:eastAsia="Times New Roman" w:hAnsi="Times New Roman" w:cs="Times New Roman"/>
+          <w:sz w:val="24"/>
+          <w:szCs w:val="24"/>
+          <w:lang w:val="en-US" w:eastAsia="de-DE"/>
+        </w:rPr>
+        <w:t>). The generated pipeline (as of rev XXXX) catches the exception and switches processing there into default mode, i.e., for each input tuple, an output tuple with Java default values will be emitted.</w:t>
       </w:r>
     </w:p>
     <w:p>
@@ -1974,7 +3365,31 @@
             <w:u w:val="single"/>
             <w:lang w:val="en-US" w:eastAsia="de-DE"/>
           </w:rPr>
-          <w:t xml:space="preserve"> InvalidClassException: no valid constructor</w:t>
+          <w:t xml:space="preserve"> </w:t>
+        </w:r>
+        <w:proofErr w:type="spellStart"/>
+        <w:r>
+          <w:rPr>
+            <w:rFonts w:ascii="Times New Roman" w:eastAsia="Times New Roman" w:hAnsi="Times New Roman" w:cs="Times New Roman"/>
+            <w:color w:val="0000FF"/>
+            <w:sz w:val="24"/>
+            <w:szCs w:val="24"/>
+            <w:u w:val="single"/>
+            <w:lang w:val="en-US" w:eastAsia="de-DE"/>
+          </w:rPr>
+          <w:t>InvalidClassException</w:t>
+        </w:r>
+        <w:proofErr w:type="spellEnd"/>
+        <w:r>
+          <w:rPr>
+            <w:rFonts w:ascii="Times New Roman" w:eastAsia="Times New Roman" w:hAnsi="Times New Roman" w:cs="Times New Roman"/>
+            <w:color w:val="0000FF"/>
+            <w:sz w:val="24"/>
+            <w:szCs w:val="24"/>
+            <w:u w:val="single"/>
+            <w:lang w:val="en-US" w:eastAsia="de-DE"/>
+          </w:rPr>
+          <w:t>: no valid constructor</w:t>
         </w:r>
       </w:hyperlink>
       <w:r>
@@ -1986,6 +3401,7 @@
         </w:rPr>
         <w:t xml:space="preserve">) to the Storm serialization. Thus, serialization of specific types shall also be validated and tested. </w:t>
       </w:r>
+      <w:proofErr w:type="spellStart"/>
       <w:r>
         <w:rPr>
           <w:rFonts w:ascii="Courier New" w:eastAsia="Times New Roman" w:hAnsi="Courier New" w:cs="Courier New"/>
@@ -1994,15 +3410,37 @@
         </w:rPr>
         <w:t>StormCommons</w:t>
       </w:r>
-      <w:r>
-        <w:rPr>
-          <w:rFonts w:ascii="Times New Roman" w:eastAsia="Times New Roman" w:hAnsi="Times New Roman" w:cs="Times New Roman"/>
-          <w:sz w:val="24"/>
-          <w:szCs w:val="24"/>
-          <w:lang w:val="en-US" w:eastAsia="de-DE"/>
-        </w:rPr>
-        <w:t xml:space="preserve"> provides support for obtaining a Storm-like kryo instance in </w:t>
-      </w:r>
+      <w:proofErr w:type="spellEnd"/>
+      <w:r>
+        <w:rPr>
+          <w:rFonts w:ascii="Times New Roman" w:eastAsia="Times New Roman" w:hAnsi="Times New Roman" w:cs="Times New Roman"/>
+          <w:sz w:val="24"/>
+          <w:szCs w:val="24"/>
+          <w:lang w:val="en-US" w:eastAsia="de-DE"/>
+        </w:rPr>
+        <w:t xml:space="preserve"> provides support for obtaining a Storm-like </w:t>
+      </w:r>
+      <w:proofErr w:type="spellStart"/>
+      <w:r>
+        <w:rPr>
+          <w:rFonts w:ascii="Times New Roman" w:eastAsia="Times New Roman" w:hAnsi="Times New Roman" w:cs="Times New Roman"/>
+          <w:sz w:val="24"/>
+          <w:szCs w:val="24"/>
+          <w:lang w:val="en-US" w:eastAsia="de-DE"/>
+        </w:rPr>
+        <w:t>kryo</w:t>
+      </w:r>
+      <w:proofErr w:type="spellEnd"/>
+      <w:r>
+        <w:rPr>
+          <w:rFonts w:ascii="Times New Roman" w:eastAsia="Times New Roman" w:hAnsi="Times New Roman" w:cs="Times New Roman"/>
+          <w:sz w:val="24"/>
+          <w:szCs w:val="24"/>
+          <w:lang w:val="en-US" w:eastAsia="de-DE"/>
+        </w:rPr>
+        <w:t xml:space="preserve"> instance in </w:t>
+      </w:r>
+      <w:proofErr w:type="spellStart"/>
       <w:r>
         <w:rPr>
           <w:rFonts w:ascii="Courier New" w:eastAsia="Times New Roman" w:hAnsi="Courier New" w:cs="Courier New"/>
@@ -2011,6 +3449,7 @@
         </w:rPr>
         <w:t>StormTestUtils</w:t>
       </w:r>
+      <w:proofErr w:type="spellEnd"/>
       <w:r>
         <w:rPr>
           <w:rFonts w:ascii="Times New Roman" w:eastAsia="Times New Roman" w:hAnsi="Times New Roman" w:cs="Times New Roman"/>
@@ -2093,7 +3532,47 @@
           <w:szCs w:val="24"/>
           <w:lang w:val="en-US" w:eastAsia="de-DE"/>
         </w:rPr>
-        <w:t>Shall provide a kryo serializer to allow the pipeline to run at higher throughput (if fast serialization is enabled for the pipeline). Also the kryo serializer must be defined along with the type in the configuration model.</w:t>
+        <w:t xml:space="preserve">Shall provide a </w:t>
+      </w:r>
+      <w:proofErr w:type="spellStart"/>
+      <w:r>
+        <w:rPr>
+          <w:rFonts w:ascii="Times New Roman" w:eastAsia="Times New Roman" w:hAnsi="Times New Roman" w:cs="Times New Roman"/>
+          <w:sz w:val="24"/>
+          <w:szCs w:val="24"/>
+          <w:lang w:val="en-US" w:eastAsia="de-DE"/>
+        </w:rPr>
+        <w:t>kryo</w:t>
+      </w:r>
+      <w:proofErr w:type="spellEnd"/>
+      <w:r>
+        <w:rPr>
+          <w:rFonts w:ascii="Times New Roman" w:eastAsia="Times New Roman" w:hAnsi="Times New Roman" w:cs="Times New Roman"/>
+          <w:sz w:val="24"/>
+          <w:szCs w:val="24"/>
+          <w:lang w:val="en-US" w:eastAsia="de-DE"/>
+        </w:rPr>
+        <w:t xml:space="preserve"> serializer to allow the pipeline to run at higher throughput (if fast serialization is enabled for the pipeline). Also the </w:t>
+      </w:r>
+      <w:proofErr w:type="spellStart"/>
+      <w:r>
+        <w:rPr>
+          <w:rFonts w:ascii="Times New Roman" w:eastAsia="Times New Roman" w:hAnsi="Times New Roman" w:cs="Times New Roman"/>
+          <w:sz w:val="24"/>
+          <w:szCs w:val="24"/>
+          <w:lang w:val="en-US" w:eastAsia="de-DE"/>
+        </w:rPr>
+        <w:t>kryo</w:t>
+      </w:r>
+      <w:proofErr w:type="spellEnd"/>
+      <w:r>
+        <w:rPr>
+          <w:rFonts w:ascii="Times New Roman" w:eastAsia="Times New Roman" w:hAnsi="Times New Roman" w:cs="Times New Roman"/>
+          <w:sz w:val="24"/>
+          <w:szCs w:val="24"/>
+          <w:lang w:val="en-US" w:eastAsia="de-DE"/>
+        </w:rPr>
+        <w:t xml:space="preserve"> serializer must be defined along with the type in the configuration model.</w:t>
       </w:r>
     </w:p>
     <w:p>
@@ -2118,8 +3597,49 @@
           <w:szCs w:val="24"/>
           <w:lang w:val="en-US" w:eastAsia="de-DE"/>
         </w:rPr>
-        <w:t xml:space="preserve">Must provide a .proto file for the algorithm specific types (in particular if the type shall be handled by hardware algorithms), execute the protobuf generator in the Maven script and provide a type serializer for the protobuf types (example: </w:t>
-      </w:r>
+        <w:t xml:space="preserve">Must provide a .proto file for the algorithm specific types (in particular if the type shall be handled by hardware algorithms), execute the </w:t>
+      </w:r>
+      <w:proofErr w:type="spellStart"/>
+      <w:r>
+        <w:rPr>
+          <w:rFonts w:ascii="Times New Roman" w:eastAsia="Times New Roman" w:hAnsi="Times New Roman" w:cs="Times New Roman"/>
+          <w:sz w:val="24"/>
+          <w:szCs w:val="24"/>
+          <w:lang w:val="en-US" w:eastAsia="de-DE"/>
+        </w:rPr>
+        <w:t>protobuf</w:t>
+      </w:r>
+      <w:proofErr w:type="spellEnd"/>
+      <w:r>
+        <w:rPr>
+          <w:rFonts w:ascii="Times New Roman" w:eastAsia="Times New Roman" w:hAnsi="Times New Roman" w:cs="Times New Roman"/>
+          <w:sz w:val="24"/>
+          <w:szCs w:val="24"/>
+          <w:lang w:val="en-US" w:eastAsia="de-DE"/>
+        </w:rPr>
+        <w:t xml:space="preserve"> generator in the Maven script and provide a type serializer for the </w:t>
+      </w:r>
+      <w:proofErr w:type="spellStart"/>
+      <w:r>
+        <w:rPr>
+          <w:rFonts w:ascii="Times New Roman" w:eastAsia="Times New Roman" w:hAnsi="Times New Roman" w:cs="Times New Roman"/>
+          <w:sz w:val="24"/>
+          <w:szCs w:val="24"/>
+          <w:lang w:val="en-US" w:eastAsia="de-DE"/>
+        </w:rPr>
+        <w:t>protobuf</w:t>
+      </w:r>
+      <w:proofErr w:type="spellEnd"/>
+      <w:r>
+        <w:rPr>
+          <w:rFonts w:ascii="Times New Roman" w:eastAsia="Times New Roman" w:hAnsi="Times New Roman" w:cs="Times New Roman"/>
+          <w:sz w:val="24"/>
+          <w:szCs w:val="24"/>
+          <w:lang w:val="en-US" w:eastAsia="de-DE"/>
+        </w:rPr>
+        <w:t xml:space="preserve"> types (example: </w:t>
+      </w:r>
+      <w:proofErr w:type="spellStart"/>
       <w:r>
         <w:rPr>
           <w:rFonts w:ascii="Courier New" w:eastAsia="Times New Roman" w:hAnsi="Courier New" w:cs="Courier New"/>
@@ -2128,6 +3648,7 @@
         </w:rPr>
         <w:t>eu.qualimaster.serializer.StringListSerializer</w:t>
       </w:r>
+      <w:proofErr w:type="spellEnd"/>
       <w:r>
         <w:rPr>
           <w:rFonts w:ascii="Times New Roman" w:eastAsia="Times New Roman" w:hAnsi="Times New Roman" w:cs="Times New Roman"/>
@@ -2137,6 +3658,7 @@
         </w:rPr>
         <w:t xml:space="preserve"> in </w:t>
       </w:r>
+      <w:proofErr w:type="spellStart"/>
       <w:r>
         <w:rPr>
           <w:rFonts w:ascii="Courier New" w:eastAsia="Times New Roman" w:hAnsi="Courier New" w:cs="Courier New"/>
@@ -2145,14 +3667,55 @@
         </w:rPr>
         <w:t>StormCommons</w:t>
       </w:r>
-      <w:r>
-        <w:rPr>
-          <w:rFonts w:ascii="Times New Roman" w:eastAsia="Times New Roman" w:hAnsi="Times New Roman" w:cs="Times New Roman"/>
-          <w:sz w:val="24"/>
-          <w:szCs w:val="24"/>
-          <w:lang w:val="en-US" w:eastAsia="de-DE"/>
-        </w:rPr>
-        <w:t>). In particular, protobuf and kryo serializers can be combined in one class and defined in the configuration as one type.</w:t>
+      <w:proofErr w:type="spellEnd"/>
+      <w:r>
+        <w:rPr>
+          <w:rFonts w:ascii="Times New Roman" w:eastAsia="Times New Roman" w:hAnsi="Times New Roman" w:cs="Times New Roman"/>
+          <w:sz w:val="24"/>
+          <w:szCs w:val="24"/>
+          <w:lang w:val="en-US" w:eastAsia="de-DE"/>
+        </w:rPr>
+        <w:t xml:space="preserve">). In particular, </w:t>
+      </w:r>
+      <w:proofErr w:type="spellStart"/>
+      <w:r>
+        <w:rPr>
+          <w:rFonts w:ascii="Times New Roman" w:eastAsia="Times New Roman" w:hAnsi="Times New Roman" w:cs="Times New Roman"/>
+          <w:sz w:val="24"/>
+          <w:szCs w:val="24"/>
+          <w:lang w:val="en-US" w:eastAsia="de-DE"/>
+        </w:rPr>
+        <w:t>protobuf</w:t>
+      </w:r>
+      <w:proofErr w:type="spellEnd"/>
+      <w:r>
+        <w:rPr>
+          <w:rFonts w:ascii="Times New Roman" w:eastAsia="Times New Roman" w:hAnsi="Times New Roman" w:cs="Times New Roman"/>
+          <w:sz w:val="24"/>
+          <w:szCs w:val="24"/>
+          <w:lang w:val="en-US" w:eastAsia="de-DE"/>
+        </w:rPr>
+        <w:t xml:space="preserve"> and </w:t>
+      </w:r>
+      <w:proofErr w:type="spellStart"/>
+      <w:r>
+        <w:rPr>
+          <w:rFonts w:ascii="Times New Roman" w:eastAsia="Times New Roman" w:hAnsi="Times New Roman" w:cs="Times New Roman"/>
+          <w:sz w:val="24"/>
+          <w:szCs w:val="24"/>
+          <w:lang w:val="en-US" w:eastAsia="de-DE"/>
+        </w:rPr>
+        <w:t>kryo</w:t>
+      </w:r>
+      <w:proofErr w:type="spellEnd"/>
+      <w:r>
+        <w:rPr>
+          <w:rFonts w:ascii="Times New Roman" w:eastAsia="Times New Roman" w:hAnsi="Times New Roman" w:cs="Times New Roman"/>
+          <w:sz w:val="24"/>
+          <w:szCs w:val="24"/>
+          <w:lang w:val="en-US" w:eastAsia="de-DE"/>
+        </w:rPr>
+        <w:t xml:space="preserve"> serializers can be combined in one class and defined in the configuration as one type.</w:t>
       </w:r>
     </w:p>
     <w:p>
@@ -2336,6 +3899,7 @@
         </w:rPr>
         <w:t xml:space="preserve"> </w:t>
       </w:r>
+      <w:proofErr w:type="spellStart"/>
       <w:r>
         <w:rPr>
           <w:rFonts w:ascii="Courier New" w:eastAsia="Times New Roman" w:hAnsi="Courier New" w:cs="Courier New"/>
@@ -2344,6 +3908,7 @@
         </w:rPr>
         <w:t>noOutput</w:t>
       </w:r>
+      <w:proofErr w:type="spellEnd"/>
       <w:r>
         <w:rPr>
           <w:rFonts w:ascii="Times New Roman" w:eastAsia="Times New Roman" w:hAnsi="Times New Roman" w:cs="Times New Roman"/>
@@ -2403,6 +3968,7 @@
         </w:rPr>
         <w:t xml:space="preserve">Algorithms shall free resources and stop all loops when the shutdown of pipeline happens. For software algorithms, this can be done by checking the TERMINATING state in the </w:t>
       </w:r>
+      <w:proofErr w:type="spellStart"/>
       <w:r>
         <w:rPr>
           <w:rFonts w:ascii="Courier New" w:eastAsia="Times New Roman" w:hAnsi="Courier New" w:cs="Courier New"/>
@@ -2411,6 +3977,7 @@
         </w:rPr>
         <w:t>switchState</w:t>
       </w:r>
+      <w:proofErr w:type="spellEnd"/>
       <w:r>
         <w:rPr>
           <w:rFonts w:ascii="Times New Roman" w:eastAsia="Times New Roman" w:hAnsi="Times New Roman" w:cs="Times New Roman"/>
@@ -2420,6 +3987,7 @@
         </w:rPr>
         <w:t xml:space="preserve"> method and free resources when this state is met. The </w:t>
       </w:r>
+      <w:proofErr w:type="spellStart"/>
       <w:r>
         <w:rPr>
           <w:rFonts w:ascii="Courier New" w:eastAsia="Times New Roman" w:hAnsi="Courier New" w:cs="Courier New"/>
@@ -2428,6 +3996,7 @@
         </w:rPr>
         <w:t>switchState</w:t>
       </w:r>
+      <w:proofErr w:type="spellEnd"/>
       <w:r>
         <w:rPr>
           <w:rFonts w:ascii="Times New Roman" w:eastAsia="Times New Roman" w:hAnsi="Times New Roman" w:cs="Times New Roman"/>
@@ -2658,6 +4227,7 @@
         </w:rPr>
         <w:t xml:space="preserve">during pipeline startup or shutdown, the class implementing the sub-topology must implement the </w:t>
       </w:r>
+      <w:proofErr w:type="spellStart"/>
       <w:r>
         <w:rPr>
           <w:rFonts w:ascii="Courier New" w:eastAsia="Times New Roman" w:hAnsi="Courier New" w:cs="Courier New"/>
@@ -2666,6 +4236,7 @@
         </w:rPr>
         <w:t>IScalablePipeline</w:t>
       </w:r>
+      <w:proofErr w:type="spellEnd"/>
       <w:r>
         <w:rPr>
           <w:rFonts w:ascii="Times New Roman" w:eastAsia="Times New Roman" w:hAnsi="Times New Roman" w:cs="Times New Roman"/>
@@ -2683,6 +4254,65 @@
           <w:lang w:val="en-US" w:eastAsia="de-DE"/>
         </w:rPr>
         <w:t xml:space="preserve"> Implementation of scaling capabilities and resource demands given in the configuration must be consistent.</w:t>
+      </w:r>
+      <w:r>
+        <w:rPr>
+          <w:rFonts w:ascii="Times New Roman" w:eastAsia="Times New Roman" w:hAnsi="Times New Roman" w:cs="Times New Roman"/>
+          <w:sz w:val="24"/>
+          <w:szCs w:val="24"/>
+          <w:lang w:val="en-US" w:eastAsia="de-DE"/>
+        </w:rPr>
+        <w:t xml:space="preserve"> Obtaining the respective initial executors/tasks shall happen through the prefix name of the sub-topology, e.g.</w:t>
+      </w:r>
+    </w:p>
+    <w:p>
+      <w:pPr>
+        <w:spacing w:before="100" w:beforeAutospacing="1" w:after="100" w:afterAutospacing="1" w:line="240" w:lineRule="auto"/>
+        <w:jc w:val="both"/>
+        <w:rPr>
+          <w:rFonts w:ascii="Times New Roman" w:eastAsia="Times New Roman" w:hAnsi="Times New Roman" w:cs="Times New Roman"/>
+          <w:sz w:val="24"/>
+          <w:szCs w:val="24"/>
+          <w:lang w:val="en-US" w:eastAsia="de-DE"/>
+        </w:rPr>
+      </w:pPr>
+      <w:proofErr w:type="spellStart"/>
+      <w:proofErr w:type="gramStart"/>
+      <w:r>
+        <w:rPr>
+          <w:rFonts w:ascii="Courier New" w:eastAsia="Times New Roman" w:hAnsi="Courier New" w:cs="Courier New"/>
+          <w:sz w:val="20"/>
+          <w:lang w:val="en-US" w:eastAsia="de-DE"/>
+        </w:rPr>
+        <w:t>PipelineOptions.getExecutorParallelism</w:t>
+      </w:r>
+      <w:proofErr w:type="spellEnd"/>
+      <w:r>
+        <w:rPr>
+          <w:rFonts w:ascii="Courier New" w:eastAsia="Times New Roman" w:hAnsi="Courier New" w:cs="Courier New"/>
+          <w:sz w:val="20"/>
+          <w:lang w:val="en-US" w:eastAsia="de-DE"/>
+        </w:rPr>
+        <w:t>(</w:t>
+      </w:r>
+      <w:proofErr w:type="spellStart"/>
+      <w:proofErr w:type="gramEnd"/>
+      <w:r>
+        <w:rPr>
+          <w:rFonts w:ascii="Courier New" w:eastAsia="Times New Roman" w:hAnsi="Courier New" w:cs="Courier New"/>
+          <w:sz w:val="20"/>
+          <w:lang w:val="en-US" w:eastAsia="de-DE"/>
+        </w:rPr>
+        <w:t>config</w:t>
+      </w:r>
+      <w:proofErr w:type="spellEnd"/>
+      <w:r>
+        <w:rPr>
+          <w:rFonts w:ascii="Courier New" w:eastAsia="Times New Roman" w:hAnsi="Courier New" w:cs="Courier New"/>
+          <w:sz w:val="20"/>
+          <w:lang w:val="en-US" w:eastAsia="de-DE"/>
+        </w:rPr>
+        <w:t>, prefix, 4);</w:t>
       </w:r>
     </w:p>
     <w:p>
@@ -2695,7 +4325,7 @@
           <w:bCs/>
           <w:sz w:val="36"/>
           <w:szCs w:val="36"/>
-          <w:lang w:eastAsia="de-DE"/>
+          <w:lang w:val="en-US" w:eastAsia="de-DE"/>
         </w:rPr>
       </w:pPr>
       <w:r>
@@ -2705,7 +4335,7 @@
           <w:bCs/>
           <w:sz w:val="36"/>
           <w:szCs w:val="36"/>
-          <w:lang w:eastAsia="de-DE"/>
+          <w:lang w:val="en-US" w:eastAsia="de-DE"/>
         </w:rPr>
         <w:t>Sources / Sinks</w:t>
       </w:r>
@@ -2775,6 +4405,7 @@
           <w:lang w:eastAsia="de-DE"/>
         </w:rPr>
       </w:pPr>
+      <w:proofErr w:type="gramStart"/>
       <w:r>
         <w:rPr>
           <w:rFonts w:ascii="Courier New" w:eastAsia="Times New Roman" w:hAnsi="Courier New" w:cs="Courier New"/>
@@ -2783,6 +4414,7 @@
         </w:rPr>
         <w:t>connect</w:t>
       </w:r>
+      <w:proofErr w:type="gramEnd"/>
       <w:r>
         <w:rPr>
           <w:rFonts w:ascii="Times New Roman" w:eastAsia="Times New Roman" w:hAnsi="Times New Roman" w:cs="Times New Roman"/>
@@ -2860,6 +4492,7 @@
         </w:rPr>
         <w:t xml:space="preserve">. </w:t>
       </w:r>
+      <w:proofErr w:type="spellStart"/>
       <w:r>
         <w:rPr>
           <w:rFonts w:ascii="Times New Roman" w:eastAsia="Times New Roman" w:hAnsi="Times New Roman" w:cs="Times New Roman"/>
@@ -2867,7 +4500,177 @@
           <w:szCs w:val="24"/>
           <w:lang w:eastAsia="de-DE"/>
         </w:rPr>
-        <w:t>This shall ease the transition to dynamic pipeline startup.</w:t>
+        <w:t>This</w:t>
+      </w:r>
+      <w:proofErr w:type="spellEnd"/>
+      <w:r>
+        <w:rPr>
+          <w:rFonts w:ascii="Times New Roman" w:eastAsia="Times New Roman" w:hAnsi="Times New Roman" w:cs="Times New Roman"/>
+          <w:sz w:val="24"/>
+          <w:szCs w:val="24"/>
+          <w:lang w:eastAsia="de-DE"/>
+        </w:rPr>
+        <w:t xml:space="preserve"> </w:t>
+      </w:r>
+      <w:proofErr w:type="spellStart"/>
+      <w:r>
+        <w:rPr>
+          <w:rFonts w:ascii="Times New Roman" w:eastAsia="Times New Roman" w:hAnsi="Times New Roman" w:cs="Times New Roman"/>
+          <w:sz w:val="24"/>
+          <w:szCs w:val="24"/>
+          <w:lang w:eastAsia="de-DE"/>
+        </w:rPr>
+        <w:t>shall</w:t>
+      </w:r>
+      <w:proofErr w:type="spellEnd"/>
+      <w:r>
+        <w:rPr>
+          <w:rFonts w:ascii="Times New Roman" w:eastAsia="Times New Roman" w:hAnsi="Times New Roman" w:cs="Times New Roman"/>
+          <w:sz w:val="24"/>
+          <w:szCs w:val="24"/>
+          <w:lang w:eastAsia="de-DE"/>
+        </w:rPr>
+        <w:t xml:space="preserve"> </w:t>
+      </w:r>
+      <w:proofErr w:type="spellStart"/>
+      <w:r>
+        <w:rPr>
+          <w:rFonts w:ascii="Times New Roman" w:eastAsia="Times New Roman" w:hAnsi="Times New Roman" w:cs="Times New Roman"/>
+          <w:sz w:val="24"/>
+          <w:szCs w:val="24"/>
+          <w:lang w:eastAsia="de-DE"/>
+        </w:rPr>
+        <w:t>ease</w:t>
+      </w:r>
+      <w:proofErr w:type="spellEnd"/>
+      <w:r>
+        <w:rPr>
+          <w:rFonts w:ascii="Times New Roman" w:eastAsia="Times New Roman" w:hAnsi="Times New Roman" w:cs="Times New Roman"/>
+          <w:sz w:val="24"/>
+          <w:szCs w:val="24"/>
+          <w:lang w:eastAsia="de-DE"/>
+        </w:rPr>
+        <w:t xml:space="preserve"> </w:t>
+      </w:r>
+      <w:proofErr w:type="spellStart"/>
+      <w:r>
+        <w:rPr>
+          <w:rFonts w:ascii="Times New Roman" w:eastAsia="Times New Roman" w:hAnsi="Times New Roman" w:cs="Times New Roman"/>
+          <w:sz w:val="24"/>
+          <w:szCs w:val="24"/>
+          <w:lang w:eastAsia="de-DE"/>
+        </w:rPr>
+        <w:t>the</w:t>
+      </w:r>
+      <w:proofErr w:type="spellEnd"/>
+      <w:r>
+        <w:rPr>
+          <w:rFonts w:ascii="Times New Roman" w:eastAsia="Times New Roman" w:hAnsi="Times New Roman" w:cs="Times New Roman"/>
+          <w:sz w:val="24"/>
+          <w:szCs w:val="24"/>
+          <w:lang w:eastAsia="de-DE"/>
+        </w:rPr>
+        <w:t xml:space="preserve"> </w:t>
+      </w:r>
+      <w:proofErr w:type="spellStart"/>
+      <w:r>
+        <w:rPr>
+          <w:rFonts w:ascii="Times New Roman" w:eastAsia="Times New Roman" w:hAnsi="Times New Roman" w:cs="Times New Roman"/>
+          <w:sz w:val="24"/>
+          <w:szCs w:val="24"/>
+          <w:lang w:eastAsia="de-DE"/>
+        </w:rPr>
+        <w:t>transition</w:t>
+      </w:r>
+      <w:proofErr w:type="spellEnd"/>
+      <w:r>
+        <w:rPr>
+          <w:rFonts w:ascii="Times New Roman" w:eastAsia="Times New Roman" w:hAnsi="Times New Roman" w:cs="Times New Roman"/>
+          <w:sz w:val="24"/>
+          <w:szCs w:val="24"/>
+          <w:lang w:eastAsia="de-DE"/>
+        </w:rPr>
+        <w:t xml:space="preserve"> </w:t>
+      </w:r>
+      <w:proofErr w:type="spellStart"/>
+      <w:r>
+        <w:rPr>
+          <w:rFonts w:ascii="Times New Roman" w:eastAsia="Times New Roman" w:hAnsi="Times New Roman" w:cs="Times New Roman"/>
+          <w:sz w:val="24"/>
+          <w:szCs w:val="24"/>
+          <w:lang w:eastAsia="de-DE"/>
+        </w:rPr>
+        <w:t>to</w:t>
+      </w:r>
+      <w:proofErr w:type="spellEnd"/>
+      <w:r>
+        <w:rPr>
+          <w:rFonts w:ascii="Times New Roman" w:eastAsia="Times New Roman" w:hAnsi="Times New Roman" w:cs="Times New Roman"/>
+          <w:sz w:val="24"/>
+          <w:szCs w:val="24"/>
+          <w:lang w:eastAsia="de-DE"/>
+        </w:rPr>
+        <w:t xml:space="preserve"> </w:t>
+      </w:r>
+      <w:proofErr w:type="spellStart"/>
+      <w:r>
+        <w:rPr>
+          <w:rFonts w:ascii="Times New Roman" w:eastAsia="Times New Roman" w:hAnsi="Times New Roman" w:cs="Times New Roman"/>
+          <w:sz w:val="24"/>
+          <w:szCs w:val="24"/>
+          <w:lang w:eastAsia="de-DE"/>
+        </w:rPr>
+        <w:t>dynamic</w:t>
+      </w:r>
+      <w:proofErr w:type="spellEnd"/>
+      <w:r>
+        <w:rPr>
+          <w:rFonts w:ascii="Times New Roman" w:eastAsia="Times New Roman" w:hAnsi="Times New Roman" w:cs="Times New Roman"/>
+          <w:sz w:val="24"/>
+          <w:szCs w:val="24"/>
+          <w:lang w:eastAsia="de-DE"/>
+        </w:rPr>
+        <w:t xml:space="preserve"> </w:t>
+      </w:r>
+      <w:proofErr w:type="spellStart"/>
+      <w:r>
+        <w:rPr>
+          <w:rFonts w:ascii="Times New Roman" w:eastAsia="Times New Roman" w:hAnsi="Times New Roman" w:cs="Times New Roman"/>
+          <w:sz w:val="24"/>
+          <w:szCs w:val="24"/>
+          <w:lang w:eastAsia="de-DE"/>
+        </w:rPr>
+        <w:t>pipeline</w:t>
+      </w:r>
+      <w:proofErr w:type="spellEnd"/>
+      <w:r>
+        <w:rPr>
+          <w:rFonts w:ascii="Times New Roman" w:eastAsia="Times New Roman" w:hAnsi="Times New Roman" w:cs="Times New Roman"/>
+          <w:sz w:val="24"/>
+          <w:szCs w:val="24"/>
+          <w:lang w:eastAsia="de-DE"/>
+        </w:rPr>
+        <w:t xml:space="preserve"> </w:t>
+      </w:r>
+      <w:proofErr w:type="spellStart"/>
+      <w:r>
+        <w:rPr>
+          <w:rFonts w:ascii="Times New Roman" w:eastAsia="Times New Roman" w:hAnsi="Times New Roman" w:cs="Times New Roman"/>
+          <w:sz w:val="24"/>
+          <w:szCs w:val="24"/>
+          <w:lang w:eastAsia="de-DE"/>
+        </w:rPr>
+        <w:t>startup</w:t>
+      </w:r>
+      <w:proofErr w:type="spellEnd"/>
+      <w:r>
+        <w:rPr>
+          <w:rFonts w:ascii="Times New Roman" w:eastAsia="Times New Roman" w:hAnsi="Times New Roman" w:cs="Times New Roman"/>
+          <w:sz w:val="24"/>
+          <w:szCs w:val="24"/>
+          <w:lang w:eastAsia="de-DE"/>
+        </w:rPr>
+        <w:t>.</w:t>
       </w:r>
     </w:p>
     <w:p>
@@ -2894,6 +4697,7 @@
         </w:rPr>
         <w:t xml:space="preserve">The respective </w:t>
       </w:r>
+      <w:proofErr w:type="spellStart"/>
       <w:r>
         <w:rPr>
           <w:rFonts w:ascii="Courier New" w:eastAsia="Times New Roman" w:hAnsi="Courier New" w:cs="Courier New"/>
@@ -2902,6 +4706,7 @@
         </w:rPr>
         <w:t>getData</w:t>
       </w:r>
+      <w:proofErr w:type="spellEnd"/>
       <w:r>
         <w:rPr>
           <w:rFonts w:ascii="Times New Roman" w:eastAsia="Times New Roman" w:hAnsi="Times New Roman" w:cs="Times New Roman"/>
@@ -2976,7 +4781,47 @@
           <w:szCs w:val="24"/>
           <w:lang w:val="en-US" w:eastAsia="de-DE"/>
         </w:rPr>
-        <w:t>In case that may fail, please catch all potential exceptions and turn them into a eu.qualimaster.pipeline.DefaultModeException (as of rev 2620, please read the JavaDoc). The generated pipeline (as of rev XXXX) catches the exception and switches processing there into default mode, i.e., for each input tuple, an output tuple with Java default values will be emitted.</w:t>
+        <w:t xml:space="preserve">In case that may fail, please catch all potential exceptions and turn them into a </w:t>
+      </w:r>
+      <w:proofErr w:type="spellStart"/>
+      <w:r>
+        <w:rPr>
+          <w:rFonts w:ascii="Times New Roman" w:eastAsia="Times New Roman" w:hAnsi="Times New Roman" w:cs="Times New Roman"/>
+          <w:sz w:val="24"/>
+          <w:szCs w:val="24"/>
+          <w:lang w:val="en-US" w:eastAsia="de-DE"/>
+        </w:rPr>
+        <w:t>eu.qualimaster.pipeline.DefaultModeException</w:t>
+      </w:r>
+      <w:proofErr w:type="spellEnd"/>
+      <w:r>
+        <w:rPr>
+          <w:rFonts w:ascii="Times New Roman" w:eastAsia="Times New Roman" w:hAnsi="Times New Roman" w:cs="Times New Roman"/>
+          <w:sz w:val="24"/>
+          <w:szCs w:val="24"/>
+          <w:lang w:val="en-US" w:eastAsia="de-DE"/>
+        </w:rPr>
+        <w:t xml:space="preserve"> (as of rev 2620, please read the </w:t>
+      </w:r>
+      <w:proofErr w:type="spellStart"/>
+      <w:r>
+        <w:rPr>
+          <w:rFonts w:ascii="Times New Roman" w:eastAsia="Times New Roman" w:hAnsi="Times New Roman" w:cs="Times New Roman"/>
+          <w:sz w:val="24"/>
+          <w:szCs w:val="24"/>
+          <w:lang w:val="en-US" w:eastAsia="de-DE"/>
+        </w:rPr>
+        <w:t>JavaDoc</w:t>
+      </w:r>
+      <w:proofErr w:type="spellEnd"/>
+      <w:r>
+        <w:rPr>
+          <w:rFonts w:ascii="Times New Roman" w:eastAsia="Times New Roman" w:hAnsi="Times New Roman" w:cs="Times New Roman"/>
+          <w:sz w:val="24"/>
+          <w:szCs w:val="24"/>
+          <w:lang w:val="en-US" w:eastAsia="de-DE"/>
+        </w:rPr>
+        <w:t>). The generated pipeline (as of rev XXXX) catches the exception and switches processing there into default mode, i.e., for each input tuple, an output tuple with Java default values will be emitted.</w:t>
       </w:r>
     </w:p>
     <w:p>
@@ -3001,7 +4846,7 @@
           <w:szCs w:val="24"/>
           <w:lang w:val="en-US" w:eastAsia="de-DE"/>
         </w:rPr>
-        <w:t xml:space="preserve">Sources and sinks shall not be initialized directly rather than via the Data Management Layer, i.e., their constructors shall not be used directly. On the one side, this allows the Data Management Layer to add additional functions to the source and sink instance via wrapping (e.g., transparent input caching). On the other side, the sources and sinks are then registered with the Data Management Layer, which enables automatic connect / disconnect of sources and sinks at the right point in time during pipeline startup / shutdown. For example, the respective code for a data source implemented in </w:t>
+        <w:t xml:space="preserve">Sources and sinks shall not be initialized directly rather than via the Data Management Layer, i.e., their constructors shall not be used directly. On the one side, this allows the Data Management Layer to add additional functions to the source and sink instance </w:t>
       </w:r>
       <w:r>
         <w:rPr>
@@ -3011,8 +4856,9 @@
           <w:lang w:val="en-US" w:eastAsia="de-DE"/>
         </w:rPr>
         <w:lastRenderedPageBreak/>
-        <w:t xml:space="preserve">the class </w:t>
-      </w:r>
+        <w:t xml:space="preserve">via wrapping (e.g., transparent input caching). On the other side, the sources and sinks are then registered with the Data Management Layer, which enables automatic connect / disconnect of sources and sinks at the right point in time during pipeline startup / shutdown. For example, the respective code for a data source implemented in the class </w:t>
+      </w:r>
+      <w:proofErr w:type="spellStart"/>
       <w:r>
         <w:rPr>
           <w:rFonts w:ascii="Courier New" w:eastAsia="Times New Roman" w:hAnsi="Courier New" w:cs="Courier New"/>
@@ -3021,6 +4867,7 @@
         </w:rPr>
         <w:t>Src</w:t>
       </w:r>
+      <w:proofErr w:type="spellEnd"/>
       <w:r>
         <w:rPr>
           <w:rFonts w:ascii="Times New Roman" w:eastAsia="Times New Roman" w:hAnsi="Times New Roman" w:cs="Times New Roman"/>
@@ -3030,13 +4877,59 @@
         </w:rPr>
         <w:t xml:space="preserve"> may look like </w:t>
       </w:r>
-      <w:r>
-        <w:rPr>
-          <w:rFonts w:ascii="Courier New" w:eastAsia="Times New Roman" w:hAnsi="Courier New" w:cs="Courier New"/>
-          <w:sz w:val="20"/>
-          <w:lang w:val="en-US" w:eastAsia="de-DE"/>
-        </w:rPr>
-        <w:t>DataManager.DATA_SOURCE_MANAGER.createDataSource(“pipeline”, Src.class, NoStorageStrategyDescriptor.INSTANCE);</w:t>
+      <w:proofErr w:type="spellStart"/>
+      <w:r>
+        <w:rPr>
+          <w:rFonts w:ascii="Courier New" w:eastAsia="Times New Roman" w:hAnsi="Courier New" w:cs="Courier New"/>
+          <w:sz w:val="20"/>
+          <w:lang w:val="en-US" w:eastAsia="de-DE"/>
+        </w:rPr>
+        <w:t>DataManager.DATA_SOURCE_MANAGER.createDataSource</w:t>
+      </w:r>
+      <w:proofErr w:type="spellEnd"/>
+      <w:r>
+        <w:rPr>
+          <w:rFonts w:ascii="Courier New" w:eastAsia="Times New Roman" w:hAnsi="Courier New" w:cs="Courier New"/>
+          <w:sz w:val="20"/>
+          <w:lang w:val="en-US" w:eastAsia="de-DE"/>
+        </w:rPr>
+        <w:t xml:space="preserve">(“pipeline”, </w:t>
+      </w:r>
+      <w:proofErr w:type="spellStart"/>
+      <w:r>
+        <w:rPr>
+          <w:rFonts w:ascii="Courier New" w:eastAsia="Times New Roman" w:hAnsi="Courier New" w:cs="Courier New"/>
+          <w:sz w:val="20"/>
+          <w:lang w:val="en-US" w:eastAsia="de-DE"/>
+        </w:rPr>
+        <w:t>Src.class</w:t>
+      </w:r>
+      <w:proofErr w:type="spellEnd"/>
+      <w:r>
+        <w:rPr>
+          <w:rFonts w:ascii="Courier New" w:eastAsia="Times New Roman" w:hAnsi="Courier New" w:cs="Courier New"/>
+          <w:sz w:val="20"/>
+          <w:lang w:val="en-US" w:eastAsia="de-DE"/>
+        </w:rPr>
+        <w:t xml:space="preserve">, </w:t>
+      </w:r>
+      <w:proofErr w:type="spellStart"/>
+      <w:r>
+        <w:rPr>
+          <w:rFonts w:ascii="Courier New" w:eastAsia="Times New Roman" w:hAnsi="Courier New" w:cs="Courier New"/>
+          <w:sz w:val="20"/>
+          <w:lang w:val="en-US" w:eastAsia="de-DE"/>
+        </w:rPr>
+        <w:t>NoStorageStrategyDescriptor.INSTANCE</w:t>
+      </w:r>
+      <w:proofErr w:type="spellEnd"/>
+      <w:r>
+        <w:rPr>
+          <w:rFonts w:ascii="Courier New" w:eastAsia="Times New Roman" w:hAnsi="Courier New" w:cs="Courier New"/>
+          <w:sz w:val="20"/>
+          <w:lang w:val="en-US" w:eastAsia="de-DE"/>
+        </w:rPr>
+        <w:t>);</w:t>
       </w:r>
     </w:p>
     <w:p>
@@ -3063,6 +4956,7 @@
         </w:rPr>
         <w:t xml:space="preserve">As we currently do not have a </w:t>
       </w:r>
+      <w:proofErr w:type="spellStart"/>
       <w:r>
         <w:rPr>
           <w:rFonts w:ascii="Courier New" w:eastAsia="Times New Roman" w:hAnsi="Courier New" w:cs="Courier New"/>
@@ -3071,6 +4965,7 @@
         </w:rPr>
         <w:t>getName</w:t>
       </w:r>
+      <w:proofErr w:type="spellEnd"/>
       <w:r>
         <w:rPr>
           <w:rFonts w:ascii="Times New Roman" w:eastAsia="Times New Roman" w:hAnsi="Times New Roman" w:cs="Times New Roman"/>
@@ -3080,6 +4975,7 @@
         </w:rPr>
         <w:t xml:space="preserve"> method in </w:t>
       </w:r>
+      <w:proofErr w:type="spellStart"/>
       <w:r>
         <w:rPr>
           <w:rFonts w:ascii="Courier New" w:eastAsia="Times New Roman" w:hAnsi="Courier New" w:cs="Courier New"/>
@@ -3088,6 +4984,7 @@
         </w:rPr>
         <w:t>IDataElement</w:t>
       </w:r>
+      <w:proofErr w:type="spellEnd"/>
       <w:r>
         <w:rPr>
           <w:rFonts w:ascii="Times New Roman" w:eastAsia="Times New Roman" w:hAnsi="Times New Roman" w:cs="Times New Roman"/>
@@ -3097,13 +4994,23 @@
         </w:rPr>
         <w:t xml:space="preserve"> (Data Management Layer), sources and sinks shall implement a proper </w:t>
       </w:r>
-      <w:r>
-        <w:rPr>
-          <w:rFonts w:ascii="Courier New" w:eastAsia="Times New Roman" w:hAnsi="Courier New" w:cs="Courier New"/>
-          <w:sz w:val="20"/>
-          <w:lang w:val="en-US" w:eastAsia="de-DE"/>
-        </w:rPr>
-        <w:t>toString()</w:t>
+      <w:proofErr w:type="spellStart"/>
+      <w:r>
+        <w:rPr>
+          <w:rFonts w:ascii="Courier New" w:eastAsia="Times New Roman" w:hAnsi="Courier New" w:cs="Courier New"/>
+          <w:sz w:val="20"/>
+          <w:lang w:val="en-US" w:eastAsia="de-DE"/>
+        </w:rPr>
+        <w:t>toString</w:t>
+      </w:r>
+      <w:proofErr w:type="spellEnd"/>
+      <w:r>
+        <w:rPr>
+          <w:rFonts w:ascii="Courier New" w:eastAsia="Times New Roman" w:hAnsi="Courier New" w:cs="Courier New"/>
+          <w:sz w:val="20"/>
+          <w:lang w:val="en-US" w:eastAsia="de-DE"/>
+        </w:rPr>
+        <w:t>()</w:t>
       </w:r>
       <w:r>
         <w:rPr>
@@ -3137,7 +5044,27 @@
           <w:szCs w:val="24"/>
           <w:lang w:val="en-US" w:eastAsia="de-DE"/>
         </w:rPr>
-        <w:t xml:space="preserve">Manifests allow simplified configuration of Sources/Sinks in QM-IConf with just some simple clicks. Therefore, QM-IConf reads the manifest from META-INF/manifest.xml and performs a class file analysis. For Maven builds, just put a respective file into src/main/resources/META-INF (or your configured resource folder) and it will become part of your </w:t>
+        <w:t xml:space="preserve">Manifests allow simplified configuration of Sources/Sinks in QM-IConf with just some simple clicks. Therefore, QM-IConf reads the manifest from META-INF/manifest.xml and performs a class file analysis. For Maven builds, just put a respective file into </w:t>
+      </w:r>
+      <w:proofErr w:type="spellStart"/>
+      <w:r>
+        <w:rPr>
+          <w:rFonts w:ascii="Times New Roman" w:eastAsia="Times New Roman" w:hAnsi="Times New Roman" w:cs="Times New Roman"/>
+          <w:sz w:val="24"/>
+          <w:szCs w:val="24"/>
+          <w:lang w:val="en-US" w:eastAsia="de-DE"/>
+        </w:rPr>
+        <w:t>src</w:t>
+      </w:r>
+      <w:proofErr w:type="spellEnd"/>
+      <w:r>
+        <w:rPr>
+          <w:rFonts w:ascii="Times New Roman" w:eastAsia="Times New Roman" w:hAnsi="Times New Roman" w:cs="Times New Roman"/>
+          <w:sz w:val="24"/>
+          <w:szCs w:val="24"/>
+          <w:lang w:val="en-US" w:eastAsia="de-DE"/>
+        </w:rPr>
+        <w:t xml:space="preserve">/main/resources/META-INF (or your configured resource folder) and it will become part of your </w:t>
       </w:r>
       <w:commentRangeStart w:id="0"/>
       <w:r>
@@ -3370,6 +5297,7 @@
         </w:rPr>
         <w:t xml:space="preserve">may accidentally affect runtime measurements and cause unintended runtime adaptations. As for algorithms, please consider </w:t>
       </w:r>
+      <w:proofErr w:type="spellStart"/>
       <w:r>
         <w:rPr>
           <w:rFonts w:ascii="Times New Roman" w:eastAsia="Times New Roman" w:hAnsi="Times New Roman" w:cs="Times New Roman"/>
@@ -3379,6 +5307,7 @@
         </w:rPr>
         <w:t>fractinated</w:t>
       </w:r>
+      <w:proofErr w:type="spellEnd"/>
       <w:r>
         <w:rPr>
           <w:rFonts w:ascii="Times New Roman" w:eastAsia="Times New Roman" w:hAnsi="Times New Roman" w:cs="Times New Roman"/>
@@ -3437,16 +5366,40 @@
           <w:szCs w:val="24"/>
           <w:lang w:val="en-US" w:eastAsia="de-DE"/>
         </w:rPr>
-        <w:t xml:space="preserve">One of the components required by the source volume prediction comes with a rather outdated XML parser dependency (gnujaxp), for which it is currently unclear whether we can grid of it again. </w:t>
-      </w:r>
-      <w:r>
-        <w:rPr>
-          <w:rFonts w:ascii="Courier New" w:eastAsia="Times New Roman" w:hAnsi="Courier New" w:cs="Courier New"/>
-          <w:sz w:val="20"/>
+        <w:t>One of the components required by the source volume prediction comes with a rather outdated XML parser dependency (</w:t>
+      </w:r>
+      <w:proofErr w:type="spellStart"/>
+      <w:r>
+        <w:rPr>
+          <w:rFonts w:ascii="Times New Roman" w:eastAsia="Times New Roman" w:hAnsi="Times New Roman" w:cs="Times New Roman"/>
+          <w:sz w:val="24"/>
+          <w:szCs w:val="24"/>
           <w:lang w:val="en-US" w:eastAsia="de-DE"/>
         </w:rPr>
         <w:t>gnujaxp</w:t>
       </w:r>
+      <w:proofErr w:type="spellEnd"/>
+      <w:r>
+        <w:rPr>
+          <w:rFonts w:ascii="Times New Roman" w:eastAsia="Times New Roman" w:hAnsi="Times New Roman" w:cs="Times New Roman"/>
+          <w:sz w:val="24"/>
+          <w:szCs w:val="24"/>
+          <w:lang w:val="en-US" w:eastAsia="de-DE"/>
+        </w:rPr>
+        <w:t xml:space="preserve">), for which it is currently unclear whether we can grid of it again. </w:t>
+      </w:r>
+      <w:proofErr w:type="spellStart"/>
+      <w:proofErr w:type="gramStart"/>
+      <w:r>
+        <w:rPr>
+          <w:rFonts w:ascii="Courier New" w:eastAsia="Times New Roman" w:hAnsi="Courier New" w:cs="Courier New"/>
+          <w:sz w:val="20"/>
+          <w:lang w:val="en-US" w:eastAsia="de-DE"/>
+        </w:rPr>
+        <w:t>gnujaxp</w:t>
+      </w:r>
+      <w:proofErr w:type="spellEnd"/>
+      <w:proofErr w:type="gramEnd"/>
       <w:r>
         <w:rPr>
           <w:rFonts w:ascii="Times New Roman" w:eastAsia="Times New Roman" w:hAnsi="Times New Roman" w:cs="Times New Roman"/>
@@ -3456,6 +5409,7 @@
         </w:rPr>
         <w:t xml:space="preserve"> registers itself as default XML parser disabling the Java default parser (</w:t>
       </w:r>
+      <w:proofErr w:type="spellStart"/>
       <w:r>
         <w:rPr>
           <w:rFonts w:ascii="Courier New" w:eastAsia="Times New Roman" w:hAnsi="Courier New" w:cs="Courier New"/>
@@ -3464,6 +5418,7 @@
         </w:rPr>
         <w:t>DocumentBuilderFactory</w:t>
       </w:r>
+      <w:proofErr w:type="spellEnd"/>
       <w:r>
         <w:rPr>
           <w:rFonts w:ascii="Times New Roman" w:eastAsia="Times New Roman" w:hAnsi="Times New Roman" w:cs="Times New Roman"/>
@@ -3473,6 +5428,7 @@
         </w:rPr>
         <w:t xml:space="preserve">). During the automated integration tests, the top-level tests using some XML functionality failed while others passed (it seems reading the contents of an XML element is not properly implemented). If you are reading XML code on infrastructure (not algorithm) level, this may affect your functionality, e.g., in the external service. As a workaround, there is now the class </w:t>
       </w:r>
+      <w:proofErr w:type="spellStart"/>
       <w:r>
         <w:rPr>
           <w:rFonts w:ascii="Courier New" w:eastAsia="Times New Roman" w:hAnsi="Courier New" w:cs="Courier New"/>
@@ -3481,6 +5437,7 @@
         </w:rPr>
         <w:t>XMLFactory</w:t>
       </w:r>
+      <w:proofErr w:type="spellEnd"/>
       <w:r>
         <w:rPr>
           <w:rFonts w:ascii="Times New Roman" w:eastAsia="Times New Roman" w:hAnsi="Times New Roman" w:cs="Times New Roman"/>
@@ -3514,33 +5471,83 @@
           <w:szCs w:val="24"/>
           <w:lang w:val="en-US" w:eastAsia="de-DE"/>
         </w:rPr>
-        <w:t xml:space="preserve">Infrastructure components that shall become accessible to the adaptation script must use specific annotations to enable type safety for their signatures. Basically, all events and commands of the infrastructure are considered by default to become visible to rt-VIL. If this is not intended, use </w:t>
-      </w:r>
-      <w:r>
-        <w:rPr>
-          <w:rFonts w:ascii="Courier New" w:eastAsia="Times New Roman" w:hAnsi="Courier New" w:cs="Courier New"/>
-          <w:sz w:val="20"/>
-          <w:lang w:val="en-US" w:eastAsia="de-DE"/>
-        </w:rPr>
-        <w:t>@QMInternal</w:t>
-      </w:r>
-      <w:r>
-        <w:rPr>
-          <w:rFonts w:ascii="Times New Roman" w:eastAsia="Times New Roman" w:hAnsi="Times New Roman" w:cs="Times New Roman"/>
-          <w:sz w:val="24"/>
-          <w:szCs w:val="24"/>
-          <w:lang w:val="en-US" w:eastAsia="de-DE"/>
-        </w:rPr>
-        <w:t xml:space="preserve"> on class (or method) level to avoid the inclusion. If further classes are needed as the signatures to be included depend on them, use </w:t>
-      </w:r>
-      <w:r>
-        <w:rPr>
-          <w:rFonts w:ascii="Courier New" w:eastAsia="Times New Roman" w:hAnsi="Courier New" w:cs="Courier New"/>
-          <w:sz w:val="20"/>
-          <w:lang w:val="en-US" w:eastAsia="de-DE"/>
-        </w:rPr>
-        <w:t>@QMSupport</w:t>
-      </w:r>
+        <w:t xml:space="preserve">Infrastructure components that shall become accessible to the adaptation script must use specific annotations to enable type safety for their signatures. Basically, all events and commands of the infrastructure are considered by default to become visible to </w:t>
+      </w:r>
+      <w:proofErr w:type="spellStart"/>
+      <w:r>
+        <w:rPr>
+          <w:rFonts w:ascii="Times New Roman" w:eastAsia="Times New Roman" w:hAnsi="Times New Roman" w:cs="Times New Roman"/>
+          <w:sz w:val="24"/>
+          <w:szCs w:val="24"/>
+          <w:lang w:val="en-US" w:eastAsia="de-DE"/>
+        </w:rPr>
+        <w:t>rt</w:t>
+      </w:r>
+      <w:proofErr w:type="spellEnd"/>
+      <w:r>
+        <w:rPr>
+          <w:rFonts w:ascii="Times New Roman" w:eastAsia="Times New Roman" w:hAnsi="Times New Roman" w:cs="Times New Roman"/>
+          <w:sz w:val="24"/>
+          <w:szCs w:val="24"/>
+          <w:lang w:val="en-US" w:eastAsia="de-DE"/>
+        </w:rPr>
+        <w:t xml:space="preserve">-VIL. If this is not intended, use </w:t>
+      </w:r>
+      <w:r>
+        <w:rPr>
+          <w:rFonts w:ascii="Courier New" w:eastAsia="Times New Roman" w:hAnsi="Courier New" w:cs="Courier New"/>
+          <w:sz w:val="20"/>
+          <w:lang w:val="en-US" w:eastAsia="de-DE"/>
+        </w:rPr>
+        <w:t>@</w:t>
+      </w:r>
+      <w:proofErr w:type="spellStart"/>
+      <w:r>
+        <w:rPr>
+          <w:rFonts w:ascii="Courier New" w:eastAsia="Times New Roman" w:hAnsi="Courier New" w:cs="Courier New"/>
+          <w:sz w:val="20"/>
+          <w:lang w:val="en-US" w:eastAsia="de-DE"/>
+        </w:rPr>
+        <w:t>QMInternal</w:t>
+      </w:r>
+      <w:proofErr w:type="spellEnd"/>
+      <w:r>
+        <w:rPr>
+          <w:rFonts w:ascii="Times New Roman" w:eastAsia="Times New Roman" w:hAnsi="Times New Roman" w:cs="Times New Roman"/>
+          <w:sz w:val="24"/>
+          <w:szCs w:val="24"/>
+          <w:lang w:val="en-US" w:eastAsia="de-DE"/>
+        </w:rPr>
+        <w:t xml:space="preserve"> on class (or method) level to avoid the inclusion. If further classes are needed as the signatures to be included depend on </w:t>
+      </w:r>
+      <w:r>
+        <w:rPr>
+          <w:rFonts w:ascii="Times New Roman" w:eastAsia="Times New Roman" w:hAnsi="Times New Roman" w:cs="Times New Roman"/>
+          <w:sz w:val="24"/>
+          <w:szCs w:val="24"/>
+          <w:lang w:val="en-US" w:eastAsia="de-DE"/>
+        </w:rPr>
+        <w:lastRenderedPageBreak/>
+        <w:t xml:space="preserve">them, use </w:t>
+      </w:r>
+      <w:r>
+        <w:rPr>
+          <w:rFonts w:ascii="Courier New" w:eastAsia="Times New Roman" w:hAnsi="Courier New" w:cs="Courier New"/>
+          <w:sz w:val="20"/>
+          <w:lang w:val="en-US" w:eastAsia="de-DE"/>
+        </w:rPr>
+        <w:t>@</w:t>
+      </w:r>
+      <w:proofErr w:type="spellStart"/>
+      <w:r>
+        <w:rPr>
+          <w:rFonts w:ascii="Courier New" w:eastAsia="Times New Roman" w:hAnsi="Courier New" w:cs="Courier New"/>
+          <w:sz w:val="20"/>
+          <w:lang w:val="en-US" w:eastAsia="de-DE"/>
+        </w:rPr>
+        <w:t>QMSupport</w:t>
+      </w:r>
+      <w:proofErr w:type="spellEnd"/>
       <w:r>
         <w:rPr>
           <w:rFonts w:ascii="Times New Roman" w:eastAsia="Times New Roman" w:hAnsi="Times New Roman" w:cs="Times New Roman"/>
@@ -3556,8 +5563,18 @@
           <w:sz w:val="20"/>
           <w:lang w:val="en-US" w:eastAsia="de-DE"/>
         </w:rPr>
-        <w:t>@QMGenerics</w:t>
-      </w:r>
+        <w:t>@</w:t>
+      </w:r>
+      <w:proofErr w:type="spellStart"/>
+      <w:r>
+        <w:rPr>
+          <w:rFonts w:ascii="Courier New" w:eastAsia="Times New Roman" w:hAnsi="Courier New" w:cs="Courier New"/>
+          <w:sz w:val="20"/>
+          <w:lang w:val="en-US" w:eastAsia="de-DE"/>
+        </w:rPr>
+        <w:t>QMGenerics</w:t>
+      </w:r>
+      <w:proofErr w:type="spellEnd"/>
       <w:r>
         <w:rPr>
           <w:rFonts w:ascii="Times New Roman" w:eastAsia="Times New Roman" w:hAnsi="Times New Roman" w:cs="Times New Roman"/>
@@ -3573,43 +5590,112 @@
           <w:sz w:val="20"/>
           <w:lang w:val="en-US" w:eastAsia="de-DE"/>
         </w:rPr>
-        <w:t>@QMName</w:t>
-      </w:r>
-      <w:r>
-        <w:rPr>
-          <w:rFonts w:ascii="Times New Roman" w:eastAsia="Times New Roman" w:hAnsi="Times New Roman" w:cs="Times New Roman"/>
-          <w:sz w:val="24"/>
-          <w:szCs w:val="24"/>
-          <w:lang w:val="en-US" w:eastAsia="de-DE"/>
-        </w:rPr>
-        <w:t xml:space="preserve"> can be used to transparently rename a class or a method, i.e., to adjust Java to rt-VIL conventions. Moreover, </w:t>
-      </w:r>
-      <w:r>
-        <w:rPr>
-          <w:rFonts w:ascii="Courier New" w:eastAsia="Times New Roman" w:hAnsi="Courier New" w:cs="Courier New"/>
-          <w:sz w:val="20"/>
-          <w:lang w:val="en-US" w:eastAsia="de-DE"/>
-        </w:rPr>
-        <w:lastRenderedPageBreak/>
-        <w:t>@QMNoSimulation</w:t>
-      </w:r>
-      <w:r>
-        <w:rPr>
-          <w:rFonts w:ascii="Times New Roman" w:eastAsia="Times New Roman" w:hAnsi="Times New Roman" w:cs="Times New Roman"/>
-          <w:sz w:val="24"/>
-          <w:szCs w:val="24"/>
-          <w:lang w:val="en-US" w:eastAsia="de-DE"/>
-        </w:rPr>
-        <w:t xml:space="preserve"> shall be used for methods that shall not be executed during dry simulation runs of rt-VIL, e.g., in QM-IConf or EASy-Producer. </w:t>
-      </w:r>
-      <w:r>
-        <w:rPr>
-          <w:rFonts w:ascii="Courier New" w:eastAsia="Times New Roman" w:hAnsi="Courier New" w:cs="Courier New"/>
-          <w:sz w:val="20"/>
-          <w:lang w:val="en-US" w:eastAsia="de-DE"/>
-        </w:rPr>
-        <w:t>@QMNoSimulation</w:t>
-      </w:r>
+        <w:t>@</w:t>
+      </w:r>
+      <w:proofErr w:type="spellStart"/>
+      <w:r>
+        <w:rPr>
+          <w:rFonts w:ascii="Courier New" w:eastAsia="Times New Roman" w:hAnsi="Courier New" w:cs="Courier New"/>
+          <w:sz w:val="20"/>
+          <w:lang w:val="en-US" w:eastAsia="de-DE"/>
+        </w:rPr>
+        <w:t>QMName</w:t>
+      </w:r>
+      <w:proofErr w:type="spellEnd"/>
+      <w:r>
+        <w:rPr>
+          <w:rFonts w:ascii="Times New Roman" w:eastAsia="Times New Roman" w:hAnsi="Times New Roman" w:cs="Times New Roman"/>
+          <w:sz w:val="24"/>
+          <w:szCs w:val="24"/>
+          <w:lang w:val="en-US" w:eastAsia="de-DE"/>
+        </w:rPr>
+        <w:t xml:space="preserve"> can be used to transparently rename a class or a method, i.e., to adjust Java to </w:t>
+      </w:r>
+      <w:proofErr w:type="spellStart"/>
+      <w:r>
+        <w:rPr>
+          <w:rFonts w:ascii="Times New Roman" w:eastAsia="Times New Roman" w:hAnsi="Times New Roman" w:cs="Times New Roman"/>
+          <w:sz w:val="24"/>
+          <w:szCs w:val="24"/>
+          <w:lang w:val="en-US" w:eastAsia="de-DE"/>
+        </w:rPr>
+        <w:t>rt</w:t>
+      </w:r>
+      <w:proofErr w:type="spellEnd"/>
+      <w:r>
+        <w:rPr>
+          <w:rFonts w:ascii="Times New Roman" w:eastAsia="Times New Roman" w:hAnsi="Times New Roman" w:cs="Times New Roman"/>
+          <w:sz w:val="24"/>
+          <w:szCs w:val="24"/>
+          <w:lang w:val="en-US" w:eastAsia="de-DE"/>
+        </w:rPr>
+        <w:t xml:space="preserve">-VIL conventions. Moreover, </w:t>
+      </w:r>
+      <w:r>
+        <w:rPr>
+          <w:rFonts w:ascii="Courier New" w:eastAsia="Times New Roman" w:hAnsi="Courier New" w:cs="Courier New"/>
+          <w:sz w:val="20"/>
+          <w:lang w:val="en-US" w:eastAsia="de-DE"/>
+        </w:rPr>
+        <w:t>@</w:t>
+      </w:r>
+      <w:proofErr w:type="spellStart"/>
+      <w:r>
+        <w:rPr>
+          <w:rFonts w:ascii="Courier New" w:eastAsia="Times New Roman" w:hAnsi="Courier New" w:cs="Courier New"/>
+          <w:sz w:val="20"/>
+          <w:lang w:val="en-US" w:eastAsia="de-DE"/>
+        </w:rPr>
+        <w:t>QMNoSimulation</w:t>
+      </w:r>
+      <w:proofErr w:type="spellEnd"/>
+      <w:r>
+        <w:rPr>
+          <w:rFonts w:ascii="Times New Roman" w:eastAsia="Times New Roman" w:hAnsi="Times New Roman" w:cs="Times New Roman"/>
+          <w:sz w:val="24"/>
+          <w:szCs w:val="24"/>
+          <w:lang w:val="en-US" w:eastAsia="de-DE"/>
+        </w:rPr>
+        <w:t xml:space="preserve"> shall be used for methods that shall not be executed during dry simulation runs of </w:t>
+      </w:r>
+      <w:proofErr w:type="spellStart"/>
+      <w:r>
+        <w:rPr>
+          <w:rFonts w:ascii="Times New Roman" w:eastAsia="Times New Roman" w:hAnsi="Times New Roman" w:cs="Times New Roman"/>
+          <w:sz w:val="24"/>
+          <w:szCs w:val="24"/>
+          <w:lang w:val="en-US" w:eastAsia="de-DE"/>
+        </w:rPr>
+        <w:t>rt</w:t>
+      </w:r>
+      <w:proofErr w:type="spellEnd"/>
+      <w:r>
+        <w:rPr>
+          <w:rFonts w:ascii="Times New Roman" w:eastAsia="Times New Roman" w:hAnsi="Times New Roman" w:cs="Times New Roman"/>
+          <w:sz w:val="24"/>
+          <w:szCs w:val="24"/>
+          <w:lang w:val="en-US" w:eastAsia="de-DE"/>
+        </w:rPr>
+        <w:t xml:space="preserve">-VIL, e.g., in QM-IConf or EASy-Producer. </w:t>
+      </w:r>
+      <w:r>
+        <w:rPr>
+          <w:rFonts w:ascii="Courier New" w:eastAsia="Times New Roman" w:hAnsi="Courier New" w:cs="Courier New"/>
+          <w:sz w:val="20"/>
+          <w:lang w:val="en-US" w:eastAsia="de-DE"/>
+        </w:rPr>
+        <w:t>@</w:t>
+      </w:r>
+      <w:proofErr w:type="spellStart"/>
+      <w:r>
+        <w:rPr>
+          <w:rFonts w:ascii="Courier New" w:eastAsia="Times New Roman" w:hAnsi="Courier New" w:cs="Courier New"/>
+          <w:sz w:val="20"/>
+          <w:lang w:val="en-US" w:eastAsia="de-DE"/>
+        </w:rPr>
+        <w:t>QMNoSimulation</w:t>
+      </w:r>
+      <w:proofErr w:type="spellEnd"/>
       <w:r>
         <w:rPr>
           <w:rFonts w:ascii="Times New Roman" w:eastAsia="Times New Roman" w:hAnsi="Times New Roman" w:cs="Times New Roman"/>
@@ -3625,16 +5711,46 @@
           <w:sz w:val="20"/>
           <w:lang w:val="en-US" w:eastAsia="de-DE"/>
         </w:rPr>
-        <w:t>@QMName</w:t>
-      </w:r>
-      <w:r>
-        <w:rPr>
-          <w:rFonts w:ascii="Times New Roman" w:eastAsia="Times New Roman" w:hAnsi="Times New Roman" w:cs="Times New Roman"/>
-          <w:sz w:val="24"/>
-          <w:szCs w:val="24"/>
-          <w:lang w:val="en-US" w:eastAsia="de-DE"/>
-        </w:rPr>
-        <w:t xml:space="preserve"> to exec to avoid keyword conflicts with rt-VIL) of coordination commands, so that commands can be created but are not executed without a running infrastructure.</w:t>
+        <w:t>@</w:t>
+      </w:r>
+      <w:proofErr w:type="spellStart"/>
+      <w:r>
+        <w:rPr>
+          <w:rFonts w:ascii="Courier New" w:eastAsia="Times New Roman" w:hAnsi="Courier New" w:cs="Courier New"/>
+          <w:sz w:val="20"/>
+          <w:lang w:val="en-US" w:eastAsia="de-DE"/>
+        </w:rPr>
+        <w:t>QMName</w:t>
+      </w:r>
+      <w:proofErr w:type="spellEnd"/>
+      <w:r>
+        <w:rPr>
+          <w:rFonts w:ascii="Times New Roman" w:eastAsia="Times New Roman" w:hAnsi="Times New Roman" w:cs="Times New Roman"/>
+          <w:sz w:val="24"/>
+          <w:szCs w:val="24"/>
+          <w:lang w:val="en-US" w:eastAsia="de-DE"/>
+        </w:rPr>
+        <w:t xml:space="preserve"> to exec to avoid keyword conflicts with </w:t>
+      </w:r>
+      <w:proofErr w:type="spellStart"/>
+      <w:r>
+        <w:rPr>
+          <w:rFonts w:ascii="Times New Roman" w:eastAsia="Times New Roman" w:hAnsi="Times New Roman" w:cs="Times New Roman"/>
+          <w:sz w:val="24"/>
+          <w:szCs w:val="24"/>
+          <w:lang w:val="en-US" w:eastAsia="de-DE"/>
+        </w:rPr>
+        <w:t>rt</w:t>
+      </w:r>
+      <w:proofErr w:type="spellEnd"/>
+      <w:r>
+        <w:rPr>
+          <w:rFonts w:ascii="Times New Roman" w:eastAsia="Times New Roman" w:hAnsi="Times New Roman" w:cs="Times New Roman"/>
+          <w:sz w:val="24"/>
+          <w:szCs w:val="24"/>
+          <w:lang w:val="en-US" w:eastAsia="de-DE"/>
+        </w:rPr>
+        <w:t>-VIL) of coordination commands, so that commands can be created but are not executed without a running infrastructure.</w:t>
       </w:r>
       <w:r>
         <w:rPr>
@@ -3696,7 +5812,15 @@
         <w:annotationRef/>
       </w:r>
       <w:r>
-        <w:t>Add example links</w:t>
+        <w:t xml:space="preserve">Add </w:t>
+      </w:r>
+      <w:proofErr w:type="spellStart"/>
+      <w:r>
+        <w:t>example</w:t>
+      </w:r>
+      <w:proofErr w:type="spellEnd"/>
+      <w:r>
+        <w:t xml:space="preserve"> links</w:t>
       </w:r>
     </w:p>
   </w:comment>

</xml_diff>